<commit_message>
Added some description in deliverable 3 file
</commit_message>
<xml_diff>
--- a/D3_Class_Diagram/FlyinTravel-Deliverable3.docx
+++ b/D3_Class_Diagram/FlyinTravel-Deliverable3.docx
@@ -7,6 +7,8 @@
         <w:jc w:val="center"/>
         <w:rPr>
           <w:rFonts w:ascii="Times New Roman" w:hAnsi="Times New Roman" w:cs="Times New Roman"/>
+          <w:sz w:val="24"/>
+          <w:szCs w:val="24"/>
         </w:rPr>
       </w:pPr>
     </w:p>
@@ -15,6 +17,8 @@
         <w:jc w:val="center"/>
         <w:rPr>
           <w:rFonts w:ascii="Times New Roman" w:hAnsi="Times New Roman" w:cs="Times New Roman"/>
+          <w:sz w:val="24"/>
+          <w:szCs w:val="24"/>
         </w:rPr>
       </w:pPr>
     </w:p>
@@ -23,12 +27,16 @@
         <w:jc w:val="center"/>
         <w:rPr>
           <w:rFonts w:ascii="Times New Roman" w:hAnsi="Times New Roman" w:cs="Times New Roman"/>
+          <w:sz w:val="24"/>
+          <w:szCs w:val="24"/>
         </w:rPr>
       </w:pPr>
       <w:r>
         <w:rPr>
           <w:rFonts w:ascii="Times New Roman" w:eastAsia="Calibri" w:hAnsi="Times New Roman" w:cs="Times New Roman"/>
           <w:noProof/>
+          <w:sz w:val="24"/>
+          <w:szCs w:val="24"/>
           <w:lang w:val="en-CA" w:eastAsia="en-CA" w:bidi="hi-IN"/>
         </w:rPr>
         <w:drawing>
@@ -85,27 +93,35 @@
       <w:pPr>
         <w:rPr>
           <w:rFonts w:ascii="Times New Roman" w:hAnsi="Times New Roman" w:cs="Times New Roman"/>
-        </w:rPr>
-      </w:pPr>
-    </w:p>
-    <w:p>
-      <w:pPr>
-        <w:rPr>
-          <w:rFonts w:ascii="Times New Roman" w:hAnsi="Times New Roman" w:cs="Times New Roman"/>
-        </w:rPr>
-      </w:pPr>
-    </w:p>
-    <w:p>
-      <w:pPr>
-        <w:rPr>
-          <w:rFonts w:ascii="Times New Roman" w:hAnsi="Times New Roman" w:cs="Times New Roman"/>
-        </w:rPr>
-      </w:pPr>
-    </w:p>
-    <w:p>
-      <w:pPr>
-        <w:rPr>
-          <w:rFonts w:ascii="Times New Roman" w:hAnsi="Times New Roman" w:cs="Times New Roman"/>
+          <w:sz w:val="24"/>
+          <w:szCs w:val="24"/>
+        </w:rPr>
+      </w:pPr>
+    </w:p>
+    <w:p>
+      <w:pPr>
+        <w:rPr>
+          <w:rFonts w:ascii="Times New Roman" w:hAnsi="Times New Roman" w:cs="Times New Roman"/>
+          <w:sz w:val="24"/>
+          <w:szCs w:val="24"/>
+        </w:rPr>
+      </w:pPr>
+    </w:p>
+    <w:p>
+      <w:pPr>
+        <w:rPr>
+          <w:rFonts w:ascii="Times New Roman" w:hAnsi="Times New Roman" w:cs="Times New Roman"/>
+          <w:sz w:val="24"/>
+          <w:szCs w:val="24"/>
+        </w:rPr>
+      </w:pPr>
+    </w:p>
+    <w:p>
+      <w:pPr>
+        <w:rPr>
+          <w:rFonts w:ascii="Times New Roman" w:hAnsi="Times New Roman" w:cs="Times New Roman"/>
+          <w:sz w:val="24"/>
+          <w:szCs w:val="24"/>
         </w:rPr>
       </w:pPr>
     </w:p>
@@ -115,16 +131,16 @@
         <w:rPr>
           <w:rFonts w:ascii="Times New Roman" w:hAnsi="Times New Roman" w:cs="Times New Roman"/>
           <w:b/>
-          <w:sz w:val="40"/>
-          <w:szCs w:val="40"/>
+          <w:sz w:val="24"/>
+          <w:szCs w:val="24"/>
         </w:rPr>
       </w:pPr>
       <w:r>
         <w:rPr>
           <w:rFonts w:ascii="Times New Roman" w:hAnsi="Times New Roman" w:cs="Times New Roman"/>
           <w:b/>
-          <w:sz w:val="40"/>
-          <w:szCs w:val="40"/>
+          <w:sz w:val="24"/>
+          <w:szCs w:val="24"/>
         </w:rPr>
         <w:t>COEN 6312</w:t>
       </w:r>
@@ -135,16 +151,16 @@
         <w:rPr>
           <w:rFonts w:ascii="Times New Roman" w:hAnsi="Times New Roman" w:cs="Times New Roman"/>
           <w:b/>
-          <w:sz w:val="40"/>
-          <w:szCs w:val="40"/>
+          <w:sz w:val="24"/>
+          <w:szCs w:val="24"/>
         </w:rPr>
       </w:pPr>
       <w:r>
         <w:rPr>
           <w:rFonts w:ascii="Times New Roman" w:hAnsi="Times New Roman" w:cs="Times New Roman"/>
           <w:b/>
-          <w:sz w:val="40"/>
-          <w:szCs w:val="40"/>
+          <w:sz w:val="24"/>
+          <w:szCs w:val="24"/>
         </w:rPr>
         <w:t>Model Driven Software Engineering</w:t>
       </w:r>
@@ -175,8 +191,8 @@
         <w:rPr>
           <w:rFonts w:ascii="Times New Roman" w:hAnsi="Times New Roman" w:cs="Times New Roman"/>
           <w:b/>
-          <w:sz w:val="26"/>
-          <w:szCs w:val="26"/>
+          <w:sz w:val="24"/>
+          <w:szCs w:val="24"/>
           <w:u w:val="single"/>
         </w:rPr>
       </w:pPr>
@@ -184,8 +200,8 @@
         <w:rPr>
           <w:rFonts w:ascii="Times New Roman" w:hAnsi="Times New Roman" w:cs="Times New Roman"/>
           <w:b/>
-          <w:sz w:val="26"/>
-          <w:szCs w:val="26"/>
+          <w:sz w:val="24"/>
+          <w:szCs w:val="24"/>
           <w:u w:val="single"/>
         </w:rPr>
         <w:t>Deliverable-3</w:t>
@@ -217,27 +233,18 @@
         <w:rPr>
           <w:rFonts w:ascii="Times New Roman" w:hAnsi="Times New Roman" w:cs="Times New Roman"/>
           <w:b/>
-          <w:sz w:val="28"/>
-          <w:szCs w:val="28"/>
+          <w:sz w:val="24"/>
+          <w:szCs w:val="24"/>
         </w:rPr>
       </w:pPr>
       <w:r>
         <w:rPr>
           <w:rFonts w:ascii="Times New Roman" w:hAnsi="Times New Roman" w:cs="Times New Roman"/>
           <w:b/>
-          <w:sz w:val="28"/>
-          <w:szCs w:val="28"/>
-        </w:rPr>
-        <w:t xml:space="preserve"> Project-</w:t>
-      </w:r>
-      <w:r>
-        <w:rPr>
-          <w:rFonts w:ascii="Times New Roman" w:hAnsi="Times New Roman" w:cs="Times New Roman"/>
-          <w:b/>
-          <w:sz w:val="28"/>
-          <w:szCs w:val="28"/>
-        </w:rPr>
-        <w:t xml:space="preserve">Team </w:t>
+          <w:sz w:val="24"/>
+          <w:szCs w:val="24"/>
+        </w:rPr>
+        <w:t xml:space="preserve"> Project-Team </w:t>
       </w:r>
     </w:p>
     <w:tbl>
@@ -272,8 +279,8 @@
               <w:rPr>
                 <w:rFonts w:ascii="Times New Roman" w:hAnsi="Times New Roman" w:cs="Times New Roman"/>
                 <w:color w:val="000000" w:themeColor="text1"/>
-                <w:sz w:val="28"/>
-                <w:szCs w:val="28"/>
+                <w:sz w:val="24"/>
+                <w:szCs w:val="24"/>
                 <w:u w:val="single"/>
               </w:rPr>
             </w:pPr>
@@ -281,8 +288,8 @@
               <w:rPr>
                 <w:rFonts w:ascii="Times New Roman" w:hAnsi="Times New Roman" w:cs="Times New Roman"/>
                 <w:color w:val="000000" w:themeColor="text1"/>
-                <w:sz w:val="28"/>
-                <w:szCs w:val="28"/>
+                <w:sz w:val="24"/>
+                <w:szCs w:val="24"/>
                 <w:u w:val="single"/>
               </w:rPr>
               <w:t>Name</w:t>
@@ -299,8 +306,8 @@
               <w:rPr>
                 <w:rFonts w:ascii="Times New Roman" w:hAnsi="Times New Roman" w:cs="Times New Roman"/>
                 <w:color w:val="000000" w:themeColor="text1"/>
-                <w:sz w:val="28"/>
-                <w:szCs w:val="28"/>
+                <w:sz w:val="24"/>
+                <w:szCs w:val="24"/>
                 <w:u w:val="single"/>
               </w:rPr>
             </w:pPr>
@@ -308,8 +315,8 @@
               <w:rPr>
                 <w:rFonts w:ascii="Times New Roman" w:hAnsi="Times New Roman" w:cs="Times New Roman"/>
                 <w:color w:val="000000" w:themeColor="text1"/>
-                <w:sz w:val="28"/>
-                <w:szCs w:val="28"/>
+                <w:sz w:val="24"/>
+                <w:szCs w:val="24"/>
                 <w:u w:val="single"/>
               </w:rPr>
               <w:t>ID No.</w:t>
@@ -332,8 +339,8 @@
                 <w:rFonts w:ascii="Times New Roman" w:hAnsi="Times New Roman" w:cs="Times New Roman"/>
                 <w:b/>
                 <w:color w:val="000000" w:themeColor="text1"/>
-                <w:sz w:val="28"/>
-                <w:szCs w:val="28"/>
+                <w:sz w:val="24"/>
+                <w:szCs w:val="24"/>
               </w:rPr>
             </w:pPr>
             <w:r>
@@ -341,8 +348,8 @@
                 <w:rFonts w:ascii="Times New Roman" w:hAnsi="Times New Roman" w:cs="Times New Roman"/>
                 <w:b/>
                 <w:color w:val="000000" w:themeColor="text1"/>
-                <w:sz w:val="28"/>
-                <w:szCs w:val="28"/>
+                <w:sz w:val="24"/>
+                <w:szCs w:val="24"/>
               </w:rPr>
               <w:t>Ganesh Santhar</w:t>
             </w:r>
@@ -359,8 +366,8 @@
                 <w:rFonts w:ascii="Times New Roman" w:hAnsi="Times New Roman" w:cs="Times New Roman"/>
                 <w:b/>
                 <w:color w:val="000000" w:themeColor="text1"/>
-                <w:sz w:val="28"/>
-                <w:szCs w:val="28"/>
+                <w:sz w:val="24"/>
+                <w:szCs w:val="24"/>
               </w:rPr>
             </w:pPr>
             <w:r>
@@ -368,8 +375,8 @@
                 <w:rFonts w:ascii="Times New Roman" w:hAnsi="Times New Roman" w:cs="Times New Roman"/>
                 <w:b/>
                 <w:color w:val="000000" w:themeColor="text1"/>
-                <w:sz w:val="28"/>
-                <w:szCs w:val="28"/>
+                <w:sz w:val="24"/>
+                <w:szCs w:val="24"/>
               </w:rPr>
               <w:t>40010625</w:t>
             </w:r>
@@ -390,16 +397,16 @@
               <w:rPr>
                 <w:rFonts w:ascii="Times New Roman" w:hAnsi="Times New Roman" w:cs="Times New Roman"/>
                 <w:color w:val="000000" w:themeColor="text1"/>
-                <w:sz w:val="28"/>
-                <w:szCs w:val="28"/>
+                <w:sz w:val="24"/>
+                <w:szCs w:val="24"/>
               </w:rPr>
             </w:pPr>
             <w:r>
               <w:rPr>
                 <w:rFonts w:ascii="Times New Roman" w:hAnsi="Times New Roman" w:cs="Times New Roman"/>
                 <w:color w:val="000000" w:themeColor="text1"/>
-                <w:sz w:val="28"/>
-                <w:szCs w:val="28"/>
+                <w:sz w:val="24"/>
+                <w:szCs w:val="24"/>
               </w:rPr>
               <w:t>BhanuPrakash Ramineni</w:t>
             </w:r>
@@ -415,16 +422,16 @@
               <w:rPr>
                 <w:rFonts w:ascii="Times New Roman" w:hAnsi="Times New Roman" w:cs="Times New Roman"/>
                 <w:color w:val="000000" w:themeColor="text1"/>
-                <w:sz w:val="28"/>
-                <w:szCs w:val="28"/>
+                <w:sz w:val="24"/>
+                <w:szCs w:val="24"/>
               </w:rPr>
             </w:pPr>
             <w:r>
               <w:rPr>
                 <w:rFonts w:ascii="Times New Roman" w:hAnsi="Times New Roman" w:cs="Times New Roman"/>
                 <w:color w:val="000000" w:themeColor="text1"/>
-                <w:sz w:val="28"/>
-                <w:szCs w:val="28"/>
+                <w:sz w:val="24"/>
+                <w:szCs w:val="24"/>
               </w:rPr>
               <w:t>27107838</w:t>
             </w:r>
@@ -445,16 +452,16 @@
               <w:rPr>
                 <w:rFonts w:ascii="Times New Roman" w:hAnsi="Times New Roman" w:cs="Times New Roman"/>
                 <w:color w:val="000000" w:themeColor="text1"/>
-                <w:sz w:val="28"/>
-                <w:szCs w:val="28"/>
+                <w:sz w:val="24"/>
+                <w:szCs w:val="24"/>
               </w:rPr>
             </w:pPr>
             <w:r>
               <w:rPr>
                 <w:rFonts w:ascii="Times New Roman" w:hAnsi="Times New Roman" w:cs="Times New Roman"/>
                 <w:color w:val="000000" w:themeColor="text1"/>
-                <w:sz w:val="28"/>
-                <w:szCs w:val="28"/>
+                <w:sz w:val="24"/>
+                <w:szCs w:val="24"/>
               </w:rPr>
               <w:t>Jithin James</w:t>
             </w:r>
@@ -470,16 +477,16 @@
               <w:rPr>
                 <w:rFonts w:ascii="Times New Roman" w:hAnsi="Times New Roman" w:cs="Times New Roman"/>
                 <w:color w:val="000000" w:themeColor="text1"/>
-                <w:sz w:val="28"/>
-                <w:szCs w:val="28"/>
+                <w:sz w:val="24"/>
+                <w:szCs w:val="24"/>
               </w:rPr>
             </w:pPr>
             <w:r>
               <w:rPr>
                 <w:rFonts w:ascii="Times New Roman" w:hAnsi="Times New Roman" w:cs="Times New Roman"/>
                 <w:color w:val="000000" w:themeColor="text1"/>
-                <w:sz w:val="28"/>
-                <w:szCs w:val="28"/>
+                <w:sz w:val="24"/>
+                <w:szCs w:val="24"/>
               </w:rPr>
               <w:t>27420854</w:t>
             </w:r>
@@ -500,16 +507,16 @@
               <w:rPr>
                 <w:rFonts w:ascii="Times New Roman" w:hAnsi="Times New Roman" w:cs="Times New Roman"/>
                 <w:color w:val="000000" w:themeColor="text1"/>
-                <w:sz w:val="28"/>
-                <w:szCs w:val="28"/>
+                <w:sz w:val="24"/>
+                <w:szCs w:val="24"/>
               </w:rPr>
             </w:pPr>
             <w:r>
               <w:rPr>
                 <w:rFonts w:ascii="Times New Roman" w:hAnsi="Times New Roman" w:cs="Times New Roman"/>
                 <w:color w:val="000000" w:themeColor="text1"/>
-                <w:sz w:val="28"/>
-                <w:szCs w:val="28"/>
+                <w:sz w:val="24"/>
+                <w:szCs w:val="24"/>
               </w:rPr>
               <w:t>Rambabu Kunchala</w:t>
             </w:r>
@@ -525,16 +532,16 @@
               <w:rPr>
                 <w:rFonts w:ascii="Times New Roman" w:hAnsi="Times New Roman" w:cs="Times New Roman"/>
                 <w:color w:val="000000" w:themeColor="text1"/>
-                <w:sz w:val="28"/>
-                <w:szCs w:val="28"/>
+                <w:sz w:val="24"/>
+                <w:szCs w:val="24"/>
               </w:rPr>
             </w:pPr>
             <w:r>
               <w:rPr>
                 <w:rFonts w:ascii="Times New Roman" w:hAnsi="Times New Roman" w:cs="Times New Roman"/>
                 <w:color w:val="000000" w:themeColor="text1"/>
-                <w:sz w:val="28"/>
-                <w:szCs w:val="28"/>
+                <w:sz w:val="24"/>
+                <w:szCs w:val="24"/>
               </w:rPr>
               <w:t>27262957</w:t>
             </w:r>
@@ -555,16 +562,16 @@
               <w:rPr>
                 <w:rFonts w:ascii="Times New Roman" w:hAnsi="Times New Roman" w:cs="Times New Roman"/>
                 <w:color w:val="000000" w:themeColor="text1"/>
-                <w:sz w:val="28"/>
-                <w:szCs w:val="28"/>
+                <w:sz w:val="24"/>
+                <w:szCs w:val="24"/>
               </w:rPr>
             </w:pPr>
             <w:r>
               <w:rPr>
                 <w:rFonts w:ascii="Times New Roman" w:hAnsi="Times New Roman" w:cs="Times New Roman"/>
                 <w:color w:val="000000" w:themeColor="text1"/>
-                <w:sz w:val="28"/>
-                <w:szCs w:val="28"/>
+                <w:sz w:val="24"/>
+                <w:szCs w:val="24"/>
               </w:rPr>
               <w:t>Rakhi Ubriani</w:t>
             </w:r>
@@ -580,16 +587,16 @@
               <w:rPr>
                 <w:rFonts w:ascii="Times New Roman" w:hAnsi="Times New Roman" w:cs="Times New Roman"/>
                 <w:color w:val="000000" w:themeColor="text1"/>
-                <w:sz w:val="28"/>
-                <w:szCs w:val="28"/>
+                <w:sz w:val="24"/>
+                <w:szCs w:val="24"/>
               </w:rPr>
             </w:pPr>
             <w:r>
               <w:rPr>
                 <w:rFonts w:ascii="Times New Roman" w:hAnsi="Times New Roman" w:cs="Times New Roman"/>
                 <w:color w:val="000000" w:themeColor="text1"/>
-                <w:sz w:val="28"/>
-                <w:szCs w:val="28"/>
+                <w:sz w:val="24"/>
+                <w:szCs w:val="24"/>
               </w:rPr>
               <w:t>27396333</w:t>
             </w:r>
@@ -600,23 +607,39 @@
               <w:rPr>
                 <w:rFonts w:ascii="Times New Roman" w:hAnsi="Times New Roman" w:cs="Times New Roman"/>
                 <w:color w:val="000000" w:themeColor="text1"/>
-                <w:sz w:val="28"/>
-                <w:szCs w:val="28"/>
+                <w:sz w:val="24"/>
+                <w:szCs w:val="24"/>
               </w:rPr>
             </w:pPr>
           </w:p>
         </w:tc>
       </w:tr>
     </w:tbl>
-    <w:p/>
-    <w:p/>
+    <w:p>
+      <w:pPr>
+        <w:rPr>
+          <w:rFonts w:ascii="Times New Roman" w:hAnsi="Times New Roman" w:cs="Times New Roman"/>
+          <w:sz w:val="24"/>
+          <w:szCs w:val="24"/>
+        </w:rPr>
+      </w:pPr>
+    </w:p>
+    <w:p>
+      <w:pPr>
+        <w:rPr>
+          <w:rFonts w:ascii="Times New Roman" w:hAnsi="Times New Roman" w:cs="Times New Roman"/>
+          <w:sz w:val="24"/>
+          <w:szCs w:val="24"/>
+        </w:rPr>
+      </w:pPr>
+    </w:p>
     <w:sdt>
       <w:sdtPr>
         <w:rPr>
           <w:rFonts w:ascii="Times New Roman" w:eastAsiaTheme="minorHAnsi" w:hAnsi="Times New Roman" w:cs="Times New Roman"/>
           <w:color w:val="000000" w:themeColor="text1"/>
-          <w:sz w:val="22"/>
-          <w:szCs w:val="22"/>
+          <w:sz w:val="24"/>
+          <w:szCs w:val="24"/>
         </w:rPr>
         <w:id w:val="897017147"/>
         <w:docPartObj>
@@ -626,7 +649,6 @@
       </w:sdtPr>
       <w:sdtEndPr>
         <w:rPr>
-          <w:rFonts w:asciiTheme="minorHAnsi" w:hAnsiTheme="minorHAnsi" w:cstheme="minorBidi"/>
           <w:b/>
           <w:bCs/>
           <w:noProof/>
@@ -643,8 +665,8 @@
               <w:b/>
               <w:bCs/>
               <w:color w:val="000000" w:themeColor="text1"/>
-              <w:sz w:val="36"/>
-              <w:szCs w:val="36"/>
+              <w:sz w:val="24"/>
+              <w:szCs w:val="24"/>
             </w:rPr>
           </w:pPr>
           <w:r>
@@ -653,69 +675,76 @@
               <w:b/>
               <w:bCs/>
               <w:color w:val="000000" w:themeColor="text1"/>
-              <w:sz w:val="36"/>
-              <w:szCs w:val="36"/>
+              <w:sz w:val="24"/>
+              <w:szCs w:val="24"/>
             </w:rPr>
             <w:t>Index</w:t>
           </w:r>
         </w:p>
-        <w:p/>
+        <w:p>
+          <w:pPr>
+            <w:rPr>
+              <w:rFonts w:ascii="Times New Roman" w:hAnsi="Times New Roman" w:cs="Times New Roman"/>
+              <w:sz w:val="24"/>
+              <w:szCs w:val="24"/>
+            </w:rPr>
+          </w:pPr>
+        </w:p>
         <w:p>
           <w:pPr>
             <w:pStyle w:val="TOC1"/>
             <w:tabs>
-              <w:tab w:val="left" w:pos="480"/>
+              <w:tab w:val="left" w:pos="440"/>
               <w:tab w:val="right" w:leader="dot" w:pos="9350"/>
             </w:tabs>
             <w:rPr>
-              <w:rStyle w:val="Hyperlink"/>
-              <w:rFonts w:ascii="Times New Roman" w:hAnsi="Times New Roman" w:cs="Times New Roman"/>
+              <w:rFonts w:eastAsiaTheme="minorEastAsia"/>
               <w:noProof/>
-              <w:sz w:val="28"/>
-              <w:szCs w:val="28"/>
+              <w:szCs w:val="20"/>
+              <w:lang w:val="en-CA" w:eastAsia="en-CA" w:bidi="hi-IN"/>
             </w:rPr>
           </w:pPr>
           <w:r>
             <w:rPr>
               <w:rFonts w:ascii="Times New Roman" w:hAnsi="Times New Roman" w:cs="Times New Roman"/>
-              <w:sz w:val="28"/>
-              <w:szCs w:val="28"/>
+              <w:sz w:val="24"/>
+              <w:szCs w:val="24"/>
             </w:rPr>
             <w:fldChar w:fldCharType="begin"/>
           </w:r>
           <w:r>
             <w:rPr>
               <w:rFonts w:ascii="Times New Roman" w:hAnsi="Times New Roman" w:cs="Times New Roman"/>
-              <w:sz w:val="28"/>
-              <w:szCs w:val="28"/>
+              <w:sz w:val="24"/>
+              <w:szCs w:val="24"/>
             </w:rPr>
             <w:instrText xml:space="preserve"> TOC \o "1-3" \h \z \u </w:instrText>
           </w:r>
           <w:r>
             <w:rPr>
               <w:rFonts w:ascii="Times New Roman" w:hAnsi="Times New Roman" w:cs="Times New Roman"/>
-              <w:sz w:val="28"/>
-              <w:szCs w:val="28"/>
+              <w:sz w:val="24"/>
+              <w:szCs w:val="24"/>
             </w:rPr>
             <w:fldChar w:fldCharType="separate"/>
           </w:r>
-          <w:hyperlink w:anchor="_Toc444487397" w:history="1">
+          <w:hyperlink w:anchor="_Toc444878309" w:history="1">
             <w:r>
               <w:rPr>
                 <w:rStyle w:val="Hyperlink"/>
                 <w:rFonts w:ascii="Times New Roman" w:hAnsi="Times New Roman" w:cs="Times New Roman"/>
-                <w:noProof/>
-                <w:sz w:val="28"/>
-                <w:szCs w:val="28"/>
-              </w:rPr>
-              <w:t>1.</w:t>
-            </w:r>
-            <w:r>
-              <w:rPr>
-                <w:rFonts w:ascii="Times New Roman" w:eastAsiaTheme="minorEastAsia" w:hAnsi="Times New Roman" w:cs="Times New Roman"/>
-                <w:noProof/>
-                <w:sz w:val="28"/>
-                <w:szCs w:val="28"/>
+                <w:b/>
+                <w:bCs/>
+                <w:noProof/>
+              </w:rPr>
+              <w:t>1</w:t>
+            </w:r>
+            <w:r>
+              <w:rPr>
+                <w:rFonts w:eastAsiaTheme="minorEastAsia"/>
+                <w:noProof/>
+                <w:szCs w:val="20"/>
+                <w:lang w:val="en-CA" w:eastAsia="en-CA" w:bidi="hi-IN"/>
               </w:rPr>
               <w:tab/>
             </w:r>
@@ -723,78 +752,234 @@
               <w:rPr>
                 <w:rStyle w:val="Hyperlink"/>
                 <w:rFonts w:ascii="Times New Roman" w:hAnsi="Times New Roman" w:cs="Times New Roman"/>
-                <w:noProof/>
-                <w:sz w:val="28"/>
-                <w:szCs w:val="28"/>
-              </w:rPr>
-              <w:t>Class Diagram for FlyinTravel (Flight Reservation System)</w:t>
-            </w:r>
-            <w:r>
-              <w:rPr>
+                <w:b/>
+                <w:bCs/>
+                <w:noProof/>
+              </w:rPr>
+              <w:t>Introduction</w:t>
+            </w:r>
+            <w:r>
+              <w:rPr>
+                <w:noProof/>
+                <w:webHidden/>
+              </w:rPr>
+              <w:tab/>
+            </w:r>
+            <w:r>
+              <w:rPr>
+                <w:noProof/>
+                <w:webHidden/>
+              </w:rPr>
+              <w:fldChar w:fldCharType="begin"/>
+            </w:r>
+            <w:r>
+              <w:rPr>
+                <w:noProof/>
+                <w:webHidden/>
+              </w:rPr>
+              <w:instrText xml:space="preserve"> PAGEREF _Toc444878309 \h </w:instrText>
+            </w:r>
+            <w:r>
+              <w:rPr>
+                <w:noProof/>
+                <w:webHidden/>
+              </w:rPr>
+            </w:r>
+            <w:r>
+              <w:rPr>
+                <w:noProof/>
+                <w:webHidden/>
+              </w:rPr>
+              <w:fldChar w:fldCharType="separate"/>
+            </w:r>
+            <w:r>
+              <w:rPr>
+                <w:noProof/>
+                <w:webHidden/>
+              </w:rPr>
+              <w:t>2</w:t>
+            </w:r>
+            <w:r>
+              <w:rPr>
+                <w:noProof/>
+                <w:webHidden/>
+              </w:rPr>
+              <w:fldChar w:fldCharType="end"/>
+            </w:r>
+          </w:hyperlink>
+        </w:p>
+        <w:p>
+          <w:pPr>
+            <w:pStyle w:val="TOC2"/>
+            <w:tabs>
+              <w:tab w:val="left" w:pos="880"/>
+              <w:tab w:val="right" w:leader="dot" w:pos="9350"/>
+            </w:tabs>
+            <w:rPr>
+              <w:noProof/>
+            </w:rPr>
+          </w:pPr>
+          <w:hyperlink w:anchor="_Toc444878310" w:history="1">
+            <w:r>
+              <w:rPr>
+                <w:rStyle w:val="Hyperlink"/>
                 <w:rFonts w:ascii="Times New Roman" w:hAnsi="Times New Roman" w:cs="Times New Roman"/>
+                <w:b/>
+                <w:bCs/>
+                <w:noProof/>
+              </w:rPr>
+              <w:t>1.1</w:t>
+            </w:r>
+            <w:r>
+              <w:rPr>
+                <w:noProof/>
+              </w:rPr>
+              <w:tab/>
+            </w:r>
+            <w:r>
+              <w:rPr>
+                <w:rStyle w:val="Hyperlink"/>
+                <w:rFonts w:ascii="Times New Roman" w:hAnsi="Times New Roman" w:cs="Times New Roman"/>
+                <w:b/>
+                <w:bCs/>
+                <w:noProof/>
+              </w:rPr>
+              <w:t>Purpose</w:t>
+            </w:r>
+            <w:r>
+              <w:rPr>
                 <w:noProof/>
                 <w:webHidden/>
-                <w:sz w:val="28"/>
-                <w:szCs w:val="28"/>
               </w:rPr>
               <w:tab/>
             </w:r>
             <w:r>
               <w:rPr>
+                <w:noProof/>
+                <w:webHidden/>
+              </w:rPr>
+              <w:fldChar w:fldCharType="begin"/>
+            </w:r>
+            <w:r>
+              <w:rPr>
+                <w:noProof/>
+                <w:webHidden/>
+              </w:rPr>
+              <w:instrText xml:space="preserve"> PAGEREF _Toc444878310 \h </w:instrText>
+            </w:r>
+            <w:r>
+              <w:rPr>
+                <w:noProof/>
+                <w:webHidden/>
+              </w:rPr>
+            </w:r>
+            <w:r>
+              <w:rPr>
+                <w:noProof/>
+                <w:webHidden/>
+              </w:rPr>
+              <w:fldChar w:fldCharType="separate"/>
+            </w:r>
+            <w:r>
+              <w:rPr>
+                <w:noProof/>
+                <w:webHidden/>
+              </w:rPr>
+              <w:t>2</w:t>
+            </w:r>
+            <w:r>
+              <w:rPr>
+                <w:noProof/>
+                <w:webHidden/>
+              </w:rPr>
+              <w:fldChar w:fldCharType="end"/>
+            </w:r>
+          </w:hyperlink>
+        </w:p>
+        <w:p>
+          <w:pPr>
+            <w:pStyle w:val="TOC2"/>
+            <w:tabs>
+              <w:tab w:val="left" w:pos="880"/>
+              <w:tab w:val="right" w:leader="dot" w:pos="9350"/>
+            </w:tabs>
+            <w:rPr>
+              <w:rStyle w:val="Hyperlink"/>
+              <w:noProof/>
+            </w:rPr>
+          </w:pPr>
+          <w:hyperlink w:anchor="_Toc444878311" w:history="1">
+            <w:r>
+              <w:rPr>
+                <w:rStyle w:val="Hyperlink"/>
                 <w:rFonts w:ascii="Times New Roman" w:hAnsi="Times New Roman" w:cs="Times New Roman"/>
+                <w:b/>
+                <w:bCs/>
+                <w:noProof/>
+              </w:rPr>
+              <w:t>1.2</w:t>
+            </w:r>
+            <w:r>
+              <w:rPr>
+                <w:noProof/>
+              </w:rPr>
+              <w:tab/>
+            </w:r>
+            <w:r>
+              <w:rPr>
+                <w:rStyle w:val="Hyperlink"/>
+                <w:rFonts w:ascii="Times New Roman" w:hAnsi="Times New Roman" w:cs="Times New Roman"/>
+                <w:b/>
+                <w:bCs/>
+                <w:noProof/>
+              </w:rPr>
+              <w:t>Scope</w:t>
+            </w:r>
+            <w:r>
+              <w:rPr>
                 <w:noProof/>
                 <w:webHidden/>
-                <w:sz w:val="28"/>
-                <w:szCs w:val="28"/>
+              </w:rPr>
+              <w:tab/>
+            </w:r>
+            <w:r>
+              <w:rPr>
+                <w:noProof/>
+                <w:webHidden/>
               </w:rPr>
               <w:fldChar w:fldCharType="begin"/>
             </w:r>
             <w:r>
               <w:rPr>
-                <w:rFonts w:ascii="Times New Roman" w:hAnsi="Times New Roman" w:cs="Times New Roman"/>
                 <w:noProof/>
                 <w:webHidden/>
-                <w:sz w:val="28"/>
-                <w:szCs w:val="28"/>
-              </w:rPr>
-              <w:instrText xml:space="preserve"> PAGEREF _Toc444487397 \h </w:instrText>
-            </w:r>
-            <w:r>
-              <w:rPr>
-                <w:rFonts w:ascii="Times New Roman" w:hAnsi="Times New Roman" w:cs="Times New Roman"/>
+              </w:rPr>
+              <w:instrText xml:space="preserve"> PAGEREF _Toc444878311 \h </w:instrText>
+            </w:r>
+            <w:r>
+              <w:rPr>
                 <w:noProof/>
                 <w:webHidden/>
-                <w:sz w:val="28"/>
-                <w:szCs w:val="28"/>
-              </w:rPr>
-            </w:r>
-            <w:r>
-              <w:rPr>
-                <w:rFonts w:ascii="Times New Roman" w:hAnsi="Times New Roman" w:cs="Times New Roman"/>
+              </w:rPr>
+            </w:r>
+            <w:r>
+              <w:rPr>
                 <w:noProof/>
                 <w:webHidden/>
-                <w:sz w:val="28"/>
-                <w:szCs w:val="28"/>
               </w:rPr>
               <w:fldChar w:fldCharType="separate"/>
             </w:r>
             <w:r>
               <w:rPr>
-                <w:rFonts w:ascii="Times New Roman" w:hAnsi="Times New Roman" w:cs="Times New Roman"/>
                 <w:noProof/>
                 <w:webHidden/>
-                <w:sz w:val="28"/>
-                <w:szCs w:val="28"/>
               </w:rPr>
               <w:t>2</w:t>
             </w:r>
             <w:r>
               <w:rPr>
-                <w:rFonts w:ascii="Times New Roman" w:hAnsi="Times New Roman" w:cs="Times New Roman"/>
                 <w:noProof/>
                 <w:webHidden/>
-                <w:sz w:val="28"/>
-                <w:szCs w:val="28"/>
               </w:rPr>
               <w:fldChar w:fldCharType="end"/>
             </w:r>
@@ -805,34 +990,210 @@
           <w:pPr>
             <w:pStyle w:val="TOC1"/>
             <w:tabs>
-              <w:tab w:val="left" w:pos="480"/>
+              <w:tab w:val="left" w:pos="440"/>
+              <w:tab w:val="right" w:leader="dot" w:pos="9350"/>
+            </w:tabs>
+            <w:rPr>
+              <w:rFonts w:eastAsiaTheme="minorEastAsia"/>
+              <w:noProof/>
+              <w:szCs w:val="20"/>
+              <w:lang w:val="en-CA" w:eastAsia="en-CA" w:bidi="hi-IN"/>
+            </w:rPr>
+          </w:pPr>
+          <w:hyperlink w:anchor="_Toc444878312" w:history="1">
+            <w:r>
+              <w:rPr>
+                <w:rStyle w:val="Hyperlink"/>
+                <w:rFonts w:ascii="Times New Roman" w:hAnsi="Times New Roman" w:cs="Times New Roman"/>
+                <w:b/>
+                <w:bCs/>
+                <w:noProof/>
+              </w:rPr>
+              <w:t>2</w:t>
+            </w:r>
+            <w:r>
+              <w:rPr>
+                <w:rFonts w:eastAsiaTheme="minorEastAsia"/>
+                <w:noProof/>
+                <w:szCs w:val="20"/>
+                <w:lang w:val="en-CA" w:eastAsia="en-CA" w:bidi="hi-IN"/>
+              </w:rPr>
+              <w:tab/>
+            </w:r>
+            <w:r>
+              <w:rPr>
+                <w:rStyle w:val="Hyperlink"/>
+                <w:rFonts w:ascii="Times New Roman" w:hAnsi="Times New Roman" w:cs="Times New Roman"/>
+                <w:b/>
+                <w:bCs/>
+                <w:noProof/>
+              </w:rPr>
+              <w:t>Class Diagram</w:t>
+            </w:r>
+            <w:r>
+              <w:rPr>
+                <w:noProof/>
+                <w:webHidden/>
+              </w:rPr>
+              <w:tab/>
+            </w:r>
+            <w:r>
+              <w:rPr>
+                <w:noProof/>
+                <w:webHidden/>
+              </w:rPr>
+              <w:fldChar w:fldCharType="begin"/>
+            </w:r>
+            <w:r>
+              <w:rPr>
+                <w:noProof/>
+                <w:webHidden/>
+              </w:rPr>
+              <w:instrText xml:space="preserve"> PAGEREF _Toc444878312 \h </w:instrText>
+            </w:r>
+            <w:r>
+              <w:rPr>
+                <w:noProof/>
+                <w:webHidden/>
+              </w:rPr>
+            </w:r>
+            <w:r>
+              <w:rPr>
+                <w:noProof/>
+                <w:webHidden/>
+              </w:rPr>
+              <w:fldChar w:fldCharType="separate"/>
+            </w:r>
+            <w:r>
+              <w:rPr>
+                <w:noProof/>
+                <w:webHidden/>
+              </w:rPr>
+              <w:t>2</w:t>
+            </w:r>
+            <w:r>
+              <w:rPr>
+                <w:noProof/>
+                <w:webHidden/>
+              </w:rPr>
+              <w:fldChar w:fldCharType="end"/>
+            </w:r>
+          </w:hyperlink>
+        </w:p>
+        <w:p>
+          <w:pPr>
+            <w:pStyle w:val="TOC2"/>
+            <w:tabs>
+              <w:tab w:val="left" w:pos="880"/>
+              <w:tab w:val="right" w:leader="dot" w:pos="9350"/>
+            </w:tabs>
+            <w:rPr>
+              <w:noProof/>
+            </w:rPr>
+          </w:pPr>
+          <w:hyperlink w:anchor="_Toc444878313" w:history="1">
+            <w:r>
+              <w:rPr>
+                <w:rStyle w:val="Hyperlink"/>
+                <w:rFonts w:ascii="Times New Roman" w:hAnsi="Times New Roman" w:cs="Times New Roman"/>
+                <w:b/>
+                <w:bCs/>
+                <w:noProof/>
+              </w:rPr>
+              <w:t>2.1</w:t>
+            </w:r>
+            <w:r>
+              <w:rPr>
+                <w:noProof/>
+              </w:rPr>
+              <w:tab/>
+            </w:r>
+            <w:r>
+              <w:rPr>
+                <w:rStyle w:val="Hyperlink"/>
+                <w:rFonts w:ascii="Times New Roman" w:hAnsi="Times New Roman" w:cs="Times New Roman"/>
+                <w:b/>
+                <w:bCs/>
+                <w:noProof/>
+              </w:rPr>
+              <w:t>Class Diagram for FlyinTravel (Flight Reservation System)</w:t>
+            </w:r>
+            <w:r>
+              <w:rPr>
+                <w:noProof/>
+                <w:webHidden/>
+              </w:rPr>
+              <w:tab/>
+            </w:r>
+            <w:r>
+              <w:rPr>
+                <w:noProof/>
+                <w:webHidden/>
+              </w:rPr>
+              <w:fldChar w:fldCharType="begin"/>
+            </w:r>
+            <w:r>
+              <w:rPr>
+                <w:noProof/>
+                <w:webHidden/>
+              </w:rPr>
+              <w:instrText xml:space="preserve"> PAGEREF _Toc444878313 \h </w:instrText>
+            </w:r>
+            <w:r>
+              <w:rPr>
+                <w:noProof/>
+                <w:webHidden/>
+              </w:rPr>
+            </w:r>
+            <w:r>
+              <w:rPr>
+                <w:noProof/>
+                <w:webHidden/>
+              </w:rPr>
+              <w:fldChar w:fldCharType="separate"/>
+            </w:r>
+            <w:r>
+              <w:rPr>
+                <w:noProof/>
+                <w:webHidden/>
+              </w:rPr>
+              <w:t>3</w:t>
+            </w:r>
+            <w:r>
+              <w:rPr>
+                <w:noProof/>
+                <w:webHidden/>
+              </w:rPr>
+              <w:fldChar w:fldCharType="end"/>
+            </w:r>
+          </w:hyperlink>
+        </w:p>
+        <w:p>
+          <w:pPr>
+            <w:pStyle w:val="TOC2"/>
+            <w:tabs>
+              <w:tab w:val="left" w:pos="880"/>
               <w:tab w:val="right" w:leader="dot" w:pos="9350"/>
             </w:tabs>
             <w:rPr>
               <w:rStyle w:val="Hyperlink"/>
-              <w:rFonts w:ascii="Times New Roman" w:hAnsi="Times New Roman" w:cs="Times New Roman"/>
               <w:noProof/>
-              <w:sz w:val="28"/>
-              <w:szCs w:val="28"/>
             </w:rPr>
           </w:pPr>
-          <w:hyperlink w:anchor="_Toc444487398" w:history="1">
+          <w:hyperlink w:anchor="_Toc444878314" w:history="1">
             <w:r>
               <w:rPr>
                 <w:rStyle w:val="Hyperlink"/>
                 <w:rFonts w:ascii="Times New Roman" w:hAnsi="Times New Roman" w:cs="Times New Roman"/>
-                <w:noProof/>
-                <w:sz w:val="28"/>
-                <w:szCs w:val="28"/>
-              </w:rPr>
-              <w:t>2.</w:t>
-            </w:r>
-            <w:r>
-              <w:rPr>
-                <w:rFonts w:ascii="Times New Roman" w:eastAsiaTheme="minorEastAsia" w:hAnsi="Times New Roman" w:cs="Times New Roman"/>
-                <w:noProof/>
-                <w:sz w:val="28"/>
-                <w:szCs w:val="28"/>
+                <w:b/>
+                <w:bCs/>
+                <w:noProof/>
+              </w:rPr>
+              <w:t>2.2</w:t>
+            </w:r>
+            <w:r>
+              <w:rPr>
+                <w:noProof/>
               </w:rPr>
               <w:tab/>
             </w:r>
@@ -840,78 +1201,57 @@
               <w:rPr>
                 <w:rStyle w:val="Hyperlink"/>
                 <w:rFonts w:ascii="Times New Roman" w:hAnsi="Times New Roman" w:cs="Times New Roman"/>
-                <w:noProof/>
-                <w:sz w:val="28"/>
-                <w:szCs w:val="28"/>
+                <w:b/>
+                <w:bCs/>
+                <w:noProof/>
               </w:rPr>
               <w:t>Class Description</w:t>
             </w:r>
             <w:r>
               <w:rPr>
-                <w:rFonts w:ascii="Times New Roman" w:hAnsi="Times New Roman" w:cs="Times New Roman"/>
                 <w:noProof/>
                 <w:webHidden/>
-                <w:sz w:val="28"/>
-                <w:szCs w:val="28"/>
               </w:rPr>
               <w:tab/>
             </w:r>
             <w:r>
               <w:rPr>
-                <w:rFonts w:ascii="Times New Roman" w:hAnsi="Times New Roman" w:cs="Times New Roman"/>
                 <w:noProof/>
                 <w:webHidden/>
-                <w:sz w:val="28"/>
-                <w:szCs w:val="28"/>
               </w:rPr>
               <w:fldChar w:fldCharType="begin"/>
             </w:r>
             <w:r>
               <w:rPr>
-                <w:rFonts w:ascii="Times New Roman" w:hAnsi="Times New Roman" w:cs="Times New Roman"/>
                 <w:noProof/>
                 <w:webHidden/>
-                <w:sz w:val="28"/>
-                <w:szCs w:val="28"/>
-              </w:rPr>
-              <w:instrText xml:space="preserve"> PAGEREF _Toc444487398 \h </w:instrText>
-            </w:r>
-            <w:r>
-              <w:rPr>
-                <w:rFonts w:ascii="Times New Roman" w:hAnsi="Times New Roman" w:cs="Times New Roman"/>
+              </w:rPr>
+              <w:instrText xml:space="preserve"> PAGEREF _Toc444878314 \h </w:instrText>
+            </w:r>
+            <w:r>
+              <w:rPr>
                 <w:noProof/>
                 <w:webHidden/>
-                <w:sz w:val="28"/>
-                <w:szCs w:val="28"/>
-              </w:rPr>
-            </w:r>
-            <w:r>
-              <w:rPr>
-                <w:rFonts w:ascii="Times New Roman" w:hAnsi="Times New Roman" w:cs="Times New Roman"/>
+              </w:rPr>
+            </w:r>
+            <w:r>
+              <w:rPr>
                 <w:noProof/>
                 <w:webHidden/>
-                <w:sz w:val="28"/>
-                <w:szCs w:val="28"/>
               </w:rPr>
               <w:fldChar w:fldCharType="separate"/>
             </w:r>
             <w:r>
               <w:rPr>
-                <w:rFonts w:ascii="Times New Roman" w:hAnsi="Times New Roman" w:cs="Times New Roman"/>
                 <w:noProof/>
                 <w:webHidden/>
-                <w:sz w:val="28"/>
-                <w:szCs w:val="28"/>
-              </w:rPr>
-              <w:t>3</w:t>
-            </w:r>
-            <w:r>
-              <w:rPr>
-                <w:rFonts w:ascii="Times New Roman" w:hAnsi="Times New Roman" w:cs="Times New Roman"/>
+              </w:rPr>
+              <w:t>4</w:t>
+            </w:r>
+            <w:r>
+              <w:rPr>
                 <w:noProof/>
                 <w:webHidden/>
-                <w:sz w:val="28"/>
-                <w:szCs w:val="28"/>
               </w:rPr>
               <w:fldChar w:fldCharType="end"/>
             </w:r>
@@ -922,33 +1262,31 @@
           <w:pPr>
             <w:pStyle w:val="TOC1"/>
             <w:tabs>
-              <w:tab w:val="left" w:pos="480"/>
+              <w:tab w:val="left" w:pos="440"/>
               <w:tab w:val="right" w:leader="dot" w:pos="9350"/>
             </w:tabs>
             <w:rPr>
-              <w:rFonts w:ascii="Times New Roman" w:eastAsiaTheme="minorEastAsia" w:hAnsi="Times New Roman" w:cs="Times New Roman"/>
+              <w:rStyle w:val="Hyperlink"/>
               <w:noProof/>
-              <w:sz w:val="28"/>
-              <w:szCs w:val="28"/>
             </w:rPr>
           </w:pPr>
-          <w:hyperlink w:anchor="_Toc444487399" w:history="1">
+          <w:hyperlink w:anchor="_Toc444878315" w:history="1">
             <w:r>
               <w:rPr>
                 <w:rStyle w:val="Hyperlink"/>
                 <w:rFonts w:ascii="Times New Roman" w:hAnsi="Times New Roman" w:cs="Times New Roman"/>
-                <w:noProof/>
-                <w:sz w:val="28"/>
-                <w:szCs w:val="28"/>
-              </w:rPr>
-              <w:t>3.</w:t>
-            </w:r>
-            <w:r>
-              <w:rPr>
-                <w:rFonts w:ascii="Times New Roman" w:eastAsiaTheme="minorEastAsia" w:hAnsi="Times New Roman" w:cs="Times New Roman"/>
-                <w:noProof/>
-                <w:sz w:val="28"/>
-                <w:szCs w:val="28"/>
+                <w:b/>
+                <w:bCs/>
+                <w:noProof/>
+              </w:rPr>
+              <w:t>3</w:t>
+            </w:r>
+            <w:r>
+              <w:rPr>
+                <w:rFonts w:eastAsiaTheme="minorEastAsia"/>
+                <w:noProof/>
+                <w:szCs w:val="20"/>
+                <w:lang w:val="en-CA" w:eastAsia="en-CA" w:bidi="hi-IN"/>
               </w:rPr>
               <w:tab/>
             </w:r>
@@ -956,92 +1294,267 @@
               <w:rPr>
                 <w:rStyle w:val="Hyperlink"/>
                 <w:rFonts w:ascii="Times New Roman" w:hAnsi="Times New Roman" w:cs="Times New Roman"/>
-                <w:noProof/>
-                <w:sz w:val="28"/>
-                <w:szCs w:val="28"/>
-              </w:rPr>
-              <w:t>Object Constraint Language over Class Diagram</w:t>
-            </w:r>
-            <w:r>
-              <w:rPr>
+                <w:b/>
+                <w:bCs/>
+                <w:noProof/>
+              </w:rPr>
+              <w:t>Object Constraint language (OCL)</w:t>
+            </w:r>
+            <w:r>
+              <w:rPr>
+                <w:noProof/>
+                <w:webHidden/>
+              </w:rPr>
+              <w:tab/>
+            </w:r>
+            <w:r>
+              <w:rPr>
+                <w:noProof/>
+                <w:webHidden/>
+              </w:rPr>
+              <w:fldChar w:fldCharType="begin"/>
+            </w:r>
+            <w:r>
+              <w:rPr>
+                <w:noProof/>
+                <w:webHidden/>
+              </w:rPr>
+              <w:instrText xml:space="preserve"> PAGEREF _Toc444878315 \h </w:instrText>
+            </w:r>
+            <w:r>
+              <w:rPr>
+                <w:noProof/>
+                <w:webHidden/>
+              </w:rPr>
+            </w:r>
+            <w:r>
+              <w:rPr>
+                <w:noProof/>
+                <w:webHidden/>
+              </w:rPr>
+              <w:fldChar w:fldCharType="separate"/>
+            </w:r>
+            <w:r>
+              <w:rPr>
+                <w:noProof/>
+                <w:webHidden/>
+              </w:rPr>
+              <w:t>6</w:t>
+            </w:r>
+            <w:r>
+              <w:rPr>
+                <w:noProof/>
+                <w:webHidden/>
+              </w:rPr>
+              <w:fldChar w:fldCharType="end"/>
+            </w:r>
+          </w:hyperlink>
+        </w:p>
+        <w:p/>
+        <w:p>
+          <w:pPr>
+            <w:pStyle w:val="TOC1"/>
+            <w:tabs>
+              <w:tab w:val="left" w:pos="440"/>
+              <w:tab w:val="right" w:leader="dot" w:pos="9350"/>
+            </w:tabs>
+            <w:rPr>
+              <w:rFonts w:eastAsiaTheme="minorEastAsia"/>
+              <w:noProof/>
+              <w:szCs w:val="20"/>
+              <w:lang w:val="en-CA" w:eastAsia="en-CA" w:bidi="hi-IN"/>
+            </w:rPr>
+          </w:pPr>
+          <w:hyperlink w:anchor="_Toc444878316" w:history="1">
+            <w:r>
+              <w:rPr>
+                <w:rStyle w:val="Hyperlink"/>
                 <w:rFonts w:ascii="Times New Roman" w:hAnsi="Times New Roman" w:cs="Times New Roman"/>
+                <w:b/>
+                <w:bCs/>
+                <w:noProof/>
+              </w:rPr>
+              <w:t>4</w:t>
+            </w:r>
+            <w:r>
+              <w:rPr>
+                <w:rFonts w:eastAsiaTheme="minorEastAsia"/>
+                <w:noProof/>
+                <w:szCs w:val="20"/>
+                <w:lang w:val="en-CA" w:eastAsia="en-CA" w:bidi="hi-IN"/>
+              </w:rPr>
+              <w:tab/>
+            </w:r>
+            <w:r>
+              <w:rPr>
+                <w:rStyle w:val="Hyperlink"/>
+                <w:rFonts w:ascii="Times New Roman" w:hAnsi="Times New Roman" w:cs="Times New Roman"/>
+                <w:b/>
+                <w:bCs/>
+                <w:noProof/>
+              </w:rPr>
+              <w:t>References</w:t>
+            </w:r>
+            <w:r>
+              <w:rPr>
                 <w:noProof/>
                 <w:webHidden/>
-                <w:sz w:val="28"/>
-                <w:szCs w:val="28"/>
               </w:rPr>
               <w:tab/>
             </w:r>
             <w:r>
               <w:rPr>
-                <w:rFonts w:ascii="Times New Roman" w:hAnsi="Times New Roman" w:cs="Times New Roman"/>
                 <w:noProof/>
                 <w:webHidden/>
-                <w:sz w:val="28"/>
-                <w:szCs w:val="28"/>
               </w:rPr>
               <w:fldChar w:fldCharType="begin"/>
             </w:r>
             <w:r>
               <w:rPr>
-                <w:rFonts w:ascii="Times New Roman" w:hAnsi="Times New Roman" w:cs="Times New Roman"/>
                 <w:noProof/>
                 <w:webHidden/>
-                <w:sz w:val="28"/>
-                <w:szCs w:val="28"/>
-              </w:rPr>
-              <w:instrText xml:space="preserve"> PAGEREF _Toc444487399 \h </w:instrText>
-            </w:r>
-            <w:r>
-              <w:rPr>
-                <w:rFonts w:ascii="Times New Roman" w:hAnsi="Times New Roman" w:cs="Times New Roman"/>
+              </w:rPr>
+              <w:instrText xml:space="preserve"> PAGEREF _Toc444878316 \h </w:instrText>
+            </w:r>
+            <w:r>
+              <w:rPr>
                 <w:noProof/>
                 <w:webHidden/>
-                <w:sz w:val="28"/>
-                <w:szCs w:val="28"/>
-              </w:rPr>
-            </w:r>
-            <w:r>
-              <w:rPr>
-                <w:rFonts w:ascii="Times New Roman" w:hAnsi="Times New Roman" w:cs="Times New Roman"/>
+              </w:rPr>
+            </w:r>
+            <w:r>
+              <w:rPr>
                 <w:noProof/>
                 <w:webHidden/>
-                <w:sz w:val="28"/>
-                <w:szCs w:val="28"/>
               </w:rPr>
               <w:fldChar w:fldCharType="separate"/>
             </w:r>
             <w:r>
               <w:rPr>
-                <w:rFonts w:ascii="Times New Roman" w:hAnsi="Times New Roman" w:cs="Times New Roman"/>
                 <w:noProof/>
                 <w:webHidden/>
-                <w:sz w:val="28"/>
-                <w:szCs w:val="28"/>
-              </w:rPr>
-              <w:t>5</w:t>
-            </w:r>
-            <w:r>
-              <w:rPr>
-                <w:rFonts w:ascii="Times New Roman" w:hAnsi="Times New Roman" w:cs="Times New Roman"/>
+              </w:rPr>
+              <w:t>7</w:t>
+            </w:r>
+            <w:r>
+              <w:rPr>
                 <w:noProof/>
                 <w:webHidden/>
-                <w:sz w:val="28"/>
-                <w:szCs w:val="28"/>
               </w:rPr>
               <w:fldChar w:fldCharType="end"/>
             </w:r>
           </w:hyperlink>
         </w:p>
         <w:p>
+          <w:pPr>
+            <w:pStyle w:val="TOC1"/>
+            <w:tabs>
+              <w:tab w:val="left" w:pos="440"/>
+              <w:tab w:val="right" w:leader="dot" w:pos="9350"/>
+            </w:tabs>
+            <w:rPr>
+              <w:rFonts w:eastAsiaTheme="minorEastAsia"/>
+              <w:noProof/>
+              <w:szCs w:val="20"/>
+              <w:lang w:val="en-CA" w:eastAsia="en-CA" w:bidi="hi-IN"/>
+            </w:rPr>
+          </w:pPr>
+          <w:hyperlink w:anchor="_Toc444878317" w:history="1">
+            <w:r>
+              <w:rPr>
+                <w:rStyle w:val="Hyperlink"/>
+                <w:rFonts w:ascii="Times New Roman" w:hAnsi="Times New Roman" w:cs="Times New Roman"/>
+                <w:b/>
+                <w:bCs/>
+                <w:noProof/>
+              </w:rPr>
+              <w:t>5</w:t>
+            </w:r>
+            <w:r>
+              <w:rPr>
+                <w:rFonts w:eastAsiaTheme="minorEastAsia"/>
+                <w:noProof/>
+                <w:szCs w:val="20"/>
+                <w:lang w:val="en-CA" w:eastAsia="en-CA" w:bidi="hi-IN"/>
+              </w:rPr>
+              <w:tab/>
+            </w:r>
+            <w:r>
+              <w:rPr>
+                <w:rStyle w:val="Hyperlink"/>
+                <w:rFonts w:ascii="Times New Roman" w:hAnsi="Times New Roman" w:cs="Times New Roman"/>
+                <w:b/>
+                <w:bCs/>
+                <w:noProof/>
+              </w:rPr>
+              <w:t>Appendix</w:t>
+            </w:r>
+            <w:r>
+              <w:rPr>
+                <w:noProof/>
+                <w:webHidden/>
+              </w:rPr>
+              <w:tab/>
+            </w:r>
+            <w:r>
+              <w:rPr>
+                <w:noProof/>
+                <w:webHidden/>
+              </w:rPr>
+              <w:fldChar w:fldCharType="begin"/>
+            </w:r>
+            <w:r>
+              <w:rPr>
+                <w:noProof/>
+                <w:webHidden/>
+              </w:rPr>
+              <w:instrText xml:space="preserve"> PAGEREF _Toc444878317 \h </w:instrText>
+            </w:r>
+            <w:r>
+              <w:rPr>
+                <w:noProof/>
+                <w:webHidden/>
+              </w:rPr>
+            </w:r>
+            <w:r>
+              <w:rPr>
+                <w:noProof/>
+                <w:webHidden/>
+              </w:rPr>
+              <w:fldChar w:fldCharType="separate"/>
+            </w:r>
+            <w:r>
+              <w:rPr>
+                <w:noProof/>
+                <w:webHidden/>
+              </w:rPr>
+              <w:t>7</w:t>
+            </w:r>
+            <w:r>
+              <w:rPr>
+                <w:noProof/>
+                <w:webHidden/>
+              </w:rPr>
+              <w:fldChar w:fldCharType="end"/>
+            </w:r>
+          </w:hyperlink>
+        </w:p>
+        <w:p>
+          <w:pPr>
+            <w:rPr>
+              <w:rFonts w:ascii="Times New Roman" w:hAnsi="Times New Roman" w:cs="Times New Roman"/>
+              <w:sz w:val="24"/>
+              <w:szCs w:val="24"/>
+            </w:rPr>
+          </w:pPr>
           <w:r>
             <w:rPr>
               <w:rFonts w:ascii="Times New Roman" w:hAnsi="Times New Roman" w:cs="Times New Roman"/>
               <w:b/>
               <w:bCs/>
               <w:noProof/>
-              <w:sz w:val="28"/>
-              <w:szCs w:val="28"/>
+              <w:sz w:val="24"/>
+              <w:szCs w:val="24"/>
             </w:rPr>
             <w:fldChar w:fldCharType="end"/>
           </w:r>
@@ -1049,51 +1562,395 @@
       </w:sdtContent>
     </w:sdt>
     <w:p>
-      <w:r>
+      <w:pPr>
+        <w:rPr>
+          <w:rFonts w:ascii="Times New Roman" w:hAnsi="Times New Roman" w:cs="Times New Roman"/>
+          <w:sz w:val="24"/>
+          <w:szCs w:val="24"/>
+        </w:rPr>
+      </w:pPr>
+      <w:r>
+        <w:rPr>
+          <w:rFonts w:ascii="Times New Roman" w:hAnsi="Times New Roman" w:cs="Times New Roman"/>
+          <w:sz w:val="24"/>
+          <w:szCs w:val="24"/>
+        </w:rPr>
         <w:br w:type="page"/>
       </w:r>
     </w:p>
     <w:p>
       <w:pPr>
+        <w:spacing w:line="276" w:lineRule="auto"/>
+        <w:ind w:left="720"/>
+        <w:jc w:val="both"/>
+        <w:rPr>
+          <w:rFonts w:ascii="Times New Roman" w:hAnsi="Times New Roman" w:cs="Times New Roman"/>
+          <w:sz w:val="24"/>
+          <w:szCs w:val="24"/>
+        </w:rPr>
+      </w:pPr>
+      <w:r>
+        <w:rPr>
+          <w:rFonts w:ascii="Times New Roman" w:hAnsi="Times New Roman" w:cs="Times New Roman"/>
+          <w:sz w:val="24"/>
+          <w:szCs w:val="24"/>
+        </w:rPr>
+        <w:lastRenderedPageBreak/>
+        <w:t>.</w:t>
+      </w:r>
+    </w:p>
+    <w:p>
+      <w:pPr>
+        <w:rPr>
+          <w:rFonts w:ascii="Times New Roman" w:hAnsi="Times New Roman" w:cs="Times New Roman"/>
+        </w:rPr>
+      </w:pPr>
+    </w:p>
+    <w:p>
+      <w:pPr>
         <w:pStyle w:val="Heading1"/>
-        <w:numPr>
-          <w:ilvl w:val="0"/>
-          <w:numId w:val="1"/>
-        </w:numPr>
         <w:rPr>
           <w:rFonts w:ascii="Times New Roman" w:hAnsi="Times New Roman" w:cs="Times New Roman"/>
           <w:b/>
           <w:bCs/>
-          <w:color w:val="0D0D0D" w:themeColor="text1" w:themeTint="F2"/>
-          <w:sz w:val="36"/>
-          <w:szCs w:val="36"/>
-        </w:rPr>
-      </w:pPr>
-      <w:bookmarkStart w:id="0" w:name="_Toc444487397"/>
+          <w:color w:val="auto"/>
+        </w:rPr>
+      </w:pPr>
+      <w:bookmarkStart w:id="0" w:name="_Toc444878309"/>
       <w:r>
         <w:rPr>
           <w:rFonts w:ascii="Times New Roman" w:hAnsi="Times New Roman" w:cs="Times New Roman"/>
           <w:b/>
           <w:bCs/>
-          <w:color w:val="0D0D0D" w:themeColor="text1" w:themeTint="F2"/>
-          <w:sz w:val="36"/>
-          <w:szCs w:val="36"/>
+          <w:color w:val="auto"/>
+        </w:rPr>
+        <w:t>Introduction</w:t>
+      </w:r>
+      <w:bookmarkEnd w:id="0"/>
+    </w:p>
+    <w:p/>
+    <w:p>
+      <w:pPr>
+        <w:pStyle w:val="Heading2"/>
+        <w:rPr>
+          <w:rFonts w:ascii="Times New Roman" w:hAnsi="Times New Roman" w:cs="Times New Roman"/>
+          <w:b/>
+          <w:bCs/>
+          <w:color w:val="auto"/>
+          <w:sz w:val="28"/>
+          <w:szCs w:val="28"/>
+        </w:rPr>
+      </w:pPr>
+      <w:bookmarkStart w:id="1" w:name="_Toc444878310"/>
+      <w:r>
+        <w:rPr>
+          <w:rFonts w:ascii="Times New Roman" w:hAnsi="Times New Roman" w:cs="Times New Roman"/>
+          <w:b/>
+          <w:bCs/>
+          <w:color w:val="auto"/>
+          <w:sz w:val="28"/>
+          <w:szCs w:val="28"/>
+        </w:rPr>
+        <w:t>Purpose</w:t>
+      </w:r>
+      <w:bookmarkEnd w:id="1"/>
+    </w:p>
+    <w:p>
+      <w:pPr>
+        <w:spacing w:line="276" w:lineRule="auto"/>
+        <w:ind w:left="576"/>
+        <w:rPr>
+          <w:rFonts w:ascii="Times New Roman" w:hAnsi="Times New Roman" w:cs="Times New Roman"/>
+          <w:sz w:val="24"/>
+          <w:szCs w:val="24"/>
+        </w:rPr>
+      </w:pPr>
+      <w:r>
+        <w:rPr>
+          <w:rFonts w:ascii="Times New Roman" w:hAnsi="Times New Roman" w:cs="Times New Roman"/>
+          <w:sz w:val="24"/>
+          <w:szCs w:val="24"/>
+        </w:rPr>
+        <w:t xml:space="preserve">The purpose of this document is intended </w:t>
+      </w:r>
+      <w:r>
+        <w:rPr>
+          <w:rFonts w:ascii="Times New Roman" w:hAnsi="Times New Roman" w:cs="Times New Roman"/>
+          <w:sz w:val="24"/>
+          <w:szCs w:val="24"/>
+        </w:rPr>
+        <w:t>to Model Class diagram for</w:t>
+      </w:r>
+      <w:r>
+        <w:rPr>
+          <w:rFonts w:ascii="Times New Roman" w:hAnsi="Times New Roman" w:cs="Times New Roman"/>
+          <w:sz w:val="24"/>
+          <w:szCs w:val="24"/>
+        </w:rPr>
+        <w:t xml:space="preserve"> the Flight Reservation System and </w:t>
+      </w:r>
+      <w:r>
+        <w:rPr>
+          <w:rFonts w:ascii="Times New Roman" w:hAnsi="Times New Roman" w:cs="Times New Roman"/>
+          <w:sz w:val="24"/>
+          <w:szCs w:val="24"/>
+        </w:rPr>
+        <w:t>applying constraints to the Class diagram using OCL.</w:t>
+      </w:r>
+    </w:p>
+    <w:p>
+      <w:pPr>
+        <w:spacing w:line="276" w:lineRule="auto"/>
+        <w:ind w:left="576"/>
+        <w:rPr>
+          <w:rFonts w:ascii="Times New Roman" w:hAnsi="Times New Roman" w:cs="Times New Roman"/>
+        </w:rPr>
+      </w:pPr>
+    </w:p>
+    <w:p>
+      <w:pPr>
+        <w:pStyle w:val="Heading2"/>
+        <w:rPr>
+          <w:rFonts w:ascii="Times New Roman" w:hAnsi="Times New Roman" w:cs="Times New Roman"/>
+          <w:b/>
+          <w:bCs/>
+          <w:color w:val="auto"/>
+          <w:sz w:val="28"/>
+          <w:szCs w:val="28"/>
+        </w:rPr>
+      </w:pPr>
+      <w:bookmarkStart w:id="2" w:name="_Toc444878311"/>
+      <w:r>
+        <w:rPr>
+          <w:rFonts w:ascii="Times New Roman" w:hAnsi="Times New Roman" w:cs="Times New Roman"/>
+          <w:b/>
+          <w:bCs/>
+          <w:color w:val="auto"/>
+          <w:sz w:val="28"/>
+          <w:szCs w:val="28"/>
+        </w:rPr>
+        <w:t>Scope</w:t>
+      </w:r>
+      <w:bookmarkEnd w:id="2"/>
+    </w:p>
+    <w:p>
+      <w:pPr>
+        <w:spacing w:line="276" w:lineRule="auto"/>
+        <w:ind w:left="576"/>
+        <w:rPr>
+          <w:rFonts w:ascii="Times New Roman" w:hAnsi="Times New Roman" w:cs="Times New Roman"/>
+          <w:sz w:val="24"/>
+          <w:szCs w:val="24"/>
+        </w:rPr>
+      </w:pPr>
+      <w:r>
+        <w:rPr>
+          <w:rFonts w:ascii="Times New Roman" w:hAnsi="Times New Roman" w:cs="Times New Roman"/>
+          <w:sz w:val="24"/>
+          <w:szCs w:val="24"/>
+        </w:rPr>
+        <w:t>The scope</w:t>
+      </w:r>
+      <w:r>
+        <w:rPr>
+          <w:rFonts w:ascii="Times New Roman" w:hAnsi="Times New Roman" w:cs="Times New Roman"/>
+          <w:sz w:val="24"/>
+          <w:szCs w:val="24"/>
+        </w:rPr>
+        <w:t xml:space="preserve"> of this document resides in identifying objects involved in the Flight Reservation system and abstracting them into class. It also derives the association between various classes of the system and aims to </w:t>
+      </w:r>
+      <w:r>
+        <w:rPr>
+          <w:rFonts w:ascii="Times New Roman" w:hAnsi="Times New Roman" w:cs="Times New Roman"/>
+          <w:sz w:val="24"/>
+          <w:szCs w:val="24"/>
+        </w:rPr>
+        <w:t>add precision to UML class diagram by applying constraints on various entities of the class.</w:t>
+      </w:r>
+    </w:p>
+    <w:p>
+      <w:pPr>
+        <w:ind w:left="576"/>
+        <w:rPr>
+          <w:rFonts w:ascii="Times New Roman" w:hAnsi="Times New Roman" w:cs="Times New Roman"/>
+          <w:sz w:val="24"/>
+          <w:szCs w:val="24"/>
+        </w:rPr>
+      </w:pPr>
+    </w:p>
+    <w:p>
+      <w:pPr>
+        <w:ind w:left="576"/>
+        <w:rPr>
+          <w:rFonts w:ascii="Times New Roman" w:hAnsi="Times New Roman" w:cs="Times New Roman"/>
+          <w:sz w:val="24"/>
+          <w:szCs w:val="24"/>
+        </w:rPr>
+      </w:pPr>
+    </w:p>
+    <w:p>
+      <w:pPr>
+        <w:ind w:left="576"/>
+        <w:rPr>
+          <w:rFonts w:ascii="Times New Roman" w:hAnsi="Times New Roman" w:cs="Times New Roman"/>
+          <w:sz w:val="24"/>
+          <w:szCs w:val="24"/>
+        </w:rPr>
+      </w:pPr>
+      <w:bookmarkStart w:id="3" w:name="_GoBack"/>
+      <w:bookmarkEnd w:id="3"/>
+    </w:p>
+    <w:p>
+      <w:pPr>
+        <w:ind w:left="576"/>
+        <w:rPr>
+          <w:rFonts w:ascii="Times New Roman" w:hAnsi="Times New Roman" w:cs="Times New Roman"/>
+          <w:sz w:val="24"/>
+          <w:szCs w:val="24"/>
+        </w:rPr>
+      </w:pPr>
+    </w:p>
+    <w:p>
+      <w:pPr>
+        <w:ind w:left="576"/>
+        <w:rPr>
+          <w:rFonts w:ascii="Times New Roman" w:hAnsi="Times New Roman" w:cs="Times New Roman"/>
+          <w:sz w:val="24"/>
+          <w:szCs w:val="24"/>
+        </w:rPr>
+      </w:pPr>
+    </w:p>
+    <w:p>
+      <w:pPr>
+        <w:ind w:left="576"/>
+        <w:rPr>
+          <w:rFonts w:ascii="Times New Roman" w:hAnsi="Times New Roman" w:cs="Times New Roman"/>
+          <w:sz w:val="24"/>
+          <w:szCs w:val="24"/>
+        </w:rPr>
+      </w:pPr>
+    </w:p>
+    <w:p>
+      <w:pPr>
+        <w:ind w:left="576"/>
+        <w:rPr>
+          <w:rFonts w:ascii="Times New Roman" w:hAnsi="Times New Roman" w:cs="Times New Roman"/>
+          <w:sz w:val="24"/>
+          <w:szCs w:val="24"/>
+        </w:rPr>
+      </w:pPr>
+    </w:p>
+    <w:p>
+      <w:pPr>
+        <w:pStyle w:val="Heading1"/>
+        <w:rPr>
+          <w:rFonts w:ascii="Times New Roman" w:hAnsi="Times New Roman" w:cs="Times New Roman"/>
+          <w:b/>
+          <w:bCs/>
+          <w:color w:val="auto"/>
+        </w:rPr>
+      </w:pPr>
+      <w:bookmarkStart w:id="4" w:name="_Toc444878312"/>
+      <w:r>
+        <w:rPr>
+          <w:rFonts w:ascii="Times New Roman" w:hAnsi="Times New Roman" w:cs="Times New Roman"/>
+          <w:b/>
+          <w:bCs/>
+          <w:color w:val="auto"/>
+        </w:rPr>
+        <w:t>Class Diagram</w:t>
+      </w:r>
+      <w:bookmarkEnd w:id="4"/>
+    </w:p>
+    <w:p>
+      <w:pPr>
+        <w:ind w:left="432"/>
+        <w:rPr>
+          <w:rFonts w:ascii="Times New Roman" w:hAnsi="Times New Roman" w:cs="Times New Roman"/>
+          <w:sz w:val="24"/>
+          <w:szCs w:val="24"/>
+        </w:rPr>
+      </w:pPr>
+      <w:r>
+        <w:rPr>
+          <w:rFonts w:ascii="Times New Roman" w:hAnsi="Times New Roman" w:cs="Times New Roman"/>
+          <w:sz w:val="24"/>
+          <w:szCs w:val="24"/>
+        </w:rPr>
+        <w:t>This Section will identify various classes involved in the Flight Reservation system in a UML class diagram. And It will describe each class individually with documenting the main contents of it say attributes and methods.</w:t>
+      </w:r>
+    </w:p>
+    <w:p>
+      <w:pPr>
+        <w:rPr>
+          <w:rFonts w:ascii="Times New Roman" w:hAnsi="Times New Roman" w:cs="Times New Roman"/>
+          <w:sz w:val="24"/>
+          <w:szCs w:val="24"/>
+        </w:rPr>
+      </w:pPr>
+    </w:p>
+    <w:p>
+      <w:pPr>
+        <w:rPr>
+          <w:rFonts w:ascii="Times New Roman" w:hAnsi="Times New Roman" w:cs="Times New Roman"/>
+          <w:sz w:val="24"/>
+          <w:szCs w:val="24"/>
+        </w:rPr>
+      </w:pPr>
+    </w:p>
+    <w:p>
+      <w:pPr>
+        <w:rPr>
+          <w:rFonts w:ascii="Times New Roman" w:hAnsi="Times New Roman" w:cs="Times New Roman"/>
+          <w:sz w:val="24"/>
+          <w:szCs w:val="24"/>
+        </w:rPr>
+      </w:pPr>
+    </w:p>
+    <w:p>
+      <w:pPr>
+        <w:pStyle w:val="Heading2"/>
+        <w:rPr>
+          <w:rFonts w:ascii="Times New Roman" w:hAnsi="Times New Roman" w:cs="Times New Roman"/>
+          <w:b/>
+          <w:bCs/>
+          <w:color w:val="auto"/>
+        </w:rPr>
+      </w:pPr>
+      <w:bookmarkStart w:id="5" w:name="_Toc444878313"/>
+      <w:r>
+        <w:rPr>
+          <w:rFonts w:ascii="Times New Roman" w:hAnsi="Times New Roman" w:cs="Times New Roman"/>
+          <w:b/>
+          <w:bCs/>
+          <w:color w:val="auto"/>
+          <w:sz w:val="28"/>
+          <w:szCs w:val="28"/>
         </w:rPr>
         <w:lastRenderedPageBreak/>
         <w:t>Class Diagram for FlyinTravel (Flight Reservation System)</w:t>
       </w:r>
-      <w:bookmarkEnd w:id="0"/>
-    </w:p>
-    <w:p/>
-    <w:p>
-      <w:r>
-        <w:rPr>
+      <w:bookmarkEnd w:id="5"/>
+    </w:p>
+    <w:p>
+      <w:pPr>
+        <w:rPr>
+          <w:rFonts w:ascii="Times New Roman" w:hAnsi="Times New Roman" w:cs="Times New Roman"/>
+          <w:sz w:val="24"/>
+          <w:szCs w:val="24"/>
+        </w:rPr>
+      </w:pPr>
+      <w:r>
+        <w:rPr>
+          <w:rFonts w:ascii="Times New Roman" w:hAnsi="Times New Roman" w:cs="Times New Roman"/>
           <w:noProof/>
+          <w:sz w:val="24"/>
+          <w:szCs w:val="24"/>
           <w:lang w:val="en-CA" w:eastAsia="en-CA" w:bidi="hi-IN"/>
         </w:rPr>
         <w:drawing>
-          <wp:inline distT="0" distB="0" distL="0" distR="0" wp14:anchorId="7F905236" wp14:editId="5EAEF034">
-            <wp:extent cx="6451677" cy="6783484"/>
+          <wp:inline distT="0" distB="0" distL="0" distR="0" wp14:anchorId="74313183" wp14:editId="136E1046">
+            <wp:extent cx="6086475" cy="6657871"/>
             <wp:effectExtent l="0" t="0" r="0" b="0"/>
             <wp:docPr id="2" name="Picture 2"/>
             <wp:cNvGraphicFramePr>
@@ -1121,7 +1978,7 @@
                   <pic:spPr>
                     <a:xfrm>
                       <a:off x="0" y="0"/>
-                      <a:ext cx="6467894" cy="6800535"/>
+                      <a:ext cx="6097111" cy="6669506"/>
                     </a:xfrm>
                     <a:prstGeom prst="rect">
                       <a:avLst/>
@@ -1134,55 +1991,57 @@
         </w:drawing>
       </w:r>
     </w:p>
-    <w:p/>
-    <w:p>
-      <w:r>
+    <w:p>
+      <w:pPr>
+        <w:rPr>
+          <w:rFonts w:ascii="Times New Roman" w:hAnsi="Times New Roman" w:cs="Times New Roman"/>
+          <w:sz w:val="24"/>
+          <w:szCs w:val="24"/>
+        </w:rPr>
+      </w:pPr>
+      <w:r>
+        <w:rPr>
+          <w:rFonts w:ascii="Times New Roman" w:hAnsi="Times New Roman" w:cs="Times New Roman"/>
+          <w:sz w:val="24"/>
+          <w:szCs w:val="24"/>
+        </w:rPr>
         <w:br w:type="page"/>
       </w:r>
     </w:p>
     <w:p>
       <w:pPr>
-        <w:pStyle w:val="Heading1"/>
-        <w:numPr>
-          <w:ilvl w:val="0"/>
-          <w:numId w:val="1"/>
-        </w:numPr>
+        <w:pStyle w:val="Heading2"/>
         <w:rPr>
           <w:rFonts w:ascii="Times New Roman" w:hAnsi="Times New Roman" w:cs="Times New Roman"/>
           <w:b/>
           <w:bCs/>
-          <w:color w:val="0D0D0D" w:themeColor="text1" w:themeTint="F2"/>
-          <w:sz w:val="36"/>
-          <w:szCs w:val="36"/>
-        </w:rPr>
-      </w:pPr>
-      <w:bookmarkStart w:id="1" w:name="_Toc444487398"/>
+          <w:color w:val="auto"/>
+        </w:rPr>
+      </w:pPr>
+      <w:bookmarkStart w:id="6" w:name="_Toc444878314"/>
       <w:r>
         <w:rPr>
           <w:rFonts w:ascii="Times New Roman" w:hAnsi="Times New Roman" w:cs="Times New Roman"/>
           <w:b/>
           <w:bCs/>
-          <w:color w:val="0D0D0D" w:themeColor="text1" w:themeTint="F2"/>
-          <w:sz w:val="36"/>
-          <w:szCs w:val="36"/>
+          <w:color w:val="auto"/>
+          <w:sz w:val="28"/>
+          <w:szCs w:val="28"/>
         </w:rPr>
         <w:lastRenderedPageBreak/>
-        <w:t>Class D</w:t>
-      </w:r>
-      <w:r>
-        <w:rPr>
-          <w:rFonts w:ascii="Times New Roman" w:hAnsi="Times New Roman" w:cs="Times New Roman"/>
-          <w:b/>
-          <w:bCs/>
-          <w:color w:val="0D0D0D" w:themeColor="text1" w:themeTint="F2"/>
-          <w:sz w:val="36"/>
-          <w:szCs w:val="36"/>
-        </w:rPr>
-        <w:t>escription</w:t>
-      </w:r>
-      <w:bookmarkEnd w:id="1"/>
-    </w:p>
-    <w:p/>
+        <w:t>Class Description</w:t>
+      </w:r>
+      <w:bookmarkEnd w:id="6"/>
+    </w:p>
+    <w:p>
+      <w:pPr>
+        <w:rPr>
+          <w:rFonts w:ascii="Times New Roman" w:hAnsi="Times New Roman" w:cs="Times New Roman"/>
+          <w:sz w:val="24"/>
+          <w:szCs w:val="24"/>
+        </w:rPr>
+      </w:pPr>
+    </w:p>
     <w:p>
       <w:pPr>
         <w:pStyle w:val="ListParagraph"/>
@@ -1193,15 +2052,15 @@
         <w:jc w:val="both"/>
         <w:rPr>
           <w:rFonts w:ascii="Times New Roman" w:hAnsi="Times New Roman" w:cs="Times New Roman"/>
-          <w:sz w:val="28"/>
-          <w:szCs w:val="28"/>
-        </w:rPr>
-      </w:pPr>
-      <w:r>
-        <w:rPr>
-          <w:rFonts w:ascii="Times New Roman" w:hAnsi="Times New Roman" w:cs="Times New Roman"/>
-          <w:sz w:val="28"/>
-          <w:szCs w:val="28"/>
+          <w:sz w:val="24"/>
+          <w:szCs w:val="24"/>
+        </w:rPr>
+      </w:pPr>
+      <w:r>
+        <w:rPr>
+          <w:rFonts w:ascii="Times New Roman" w:hAnsi="Times New Roman" w:cs="Times New Roman"/>
+          <w:sz w:val="24"/>
+          <w:szCs w:val="24"/>
         </w:rPr>
         <w:t xml:space="preserve">Traveler </w:t>
       </w:r>
@@ -1327,6 +2186,8 @@
         <w:jc w:val="both"/>
         <w:rPr>
           <w:rFonts w:ascii="Times New Roman" w:hAnsi="Times New Roman" w:cs="Times New Roman"/>
+          <w:sz w:val="24"/>
+          <w:szCs w:val="24"/>
         </w:rPr>
       </w:pPr>
     </w:p>
@@ -1340,15 +2201,15 @@
         <w:jc w:val="both"/>
         <w:rPr>
           <w:rFonts w:ascii="Times New Roman" w:hAnsi="Times New Roman" w:cs="Times New Roman"/>
-          <w:sz w:val="28"/>
-          <w:szCs w:val="28"/>
-        </w:rPr>
-      </w:pPr>
-      <w:r>
-        <w:rPr>
-          <w:rFonts w:ascii="Times New Roman" w:hAnsi="Times New Roman" w:cs="Times New Roman"/>
-          <w:sz w:val="28"/>
-          <w:szCs w:val="28"/>
+          <w:sz w:val="24"/>
+          <w:szCs w:val="24"/>
+        </w:rPr>
+      </w:pPr>
+      <w:r>
+        <w:rPr>
+          <w:rFonts w:ascii="Times New Roman" w:hAnsi="Times New Roman" w:cs="Times New Roman"/>
+          <w:sz w:val="24"/>
+          <w:szCs w:val="24"/>
         </w:rPr>
         <w:t>Member</w:t>
       </w:r>
@@ -1546,6 +2407,8 @@
         <w:jc w:val="both"/>
         <w:rPr>
           <w:rFonts w:ascii="Times New Roman" w:hAnsi="Times New Roman" w:cs="Times New Roman"/>
+          <w:sz w:val="24"/>
+          <w:szCs w:val="24"/>
         </w:rPr>
       </w:pPr>
     </w:p>
@@ -1559,15 +2422,15 @@
         <w:jc w:val="both"/>
         <w:rPr>
           <w:rFonts w:ascii="Times New Roman" w:hAnsi="Times New Roman" w:cs="Times New Roman"/>
-          <w:sz w:val="28"/>
-          <w:szCs w:val="28"/>
-        </w:rPr>
-      </w:pPr>
-      <w:r>
-        <w:rPr>
-          <w:rFonts w:ascii="Times New Roman" w:hAnsi="Times New Roman" w:cs="Times New Roman"/>
-          <w:sz w:val="28"/>
-          <w:szCs w:val="28"/>
+          <w:sz w:val="24"/>
+          <w:szCs w:val="24"/>
+        </w:rPr>
+      </w:pPr>
+      <w:r>
+        <w:rPr>
+          <w:rFonts w:ascii="Times New Roman" w:hAnsi="Times New Roman" w:cs="Times New Roman"/>
+          <w:sz w:val="24"/>
+          <w:szCs w:val="24"/>
         </w:rPr>
         <w:t>Account</w:t>
       </w:r>
@@ -1685,6 +2548,8 @@
         <w:jc w:val="both"/>
         <w:rPr>
           <w:rFonts w:ascii="Times New Roman" w:hAnsi="Times New Roman" w:cs="Times New Roman"/>
+          <w:sz w:val="24"/>
+          <w:szCs w:val="24"/>
         </w:rPr>
       </w:pPr>
     </w:p>
@@ -1698,15 +2563,15 @@
         <w:jc w:val="both"/>
         <w:rPr>
           <w:rFonts w:ascii="Times New Roman" w:hAnsi="Times New Roman" w:cs="Times New Roman"/>
-          <w:sz w:val="28"/>
-          <w:szCs w:val="28"/>
-        </w:rPr>
-      </w:pPr>
-      <w:r>
-        <w:rPr>
-          <w:rFonts w:ascii="Times New Roman" w:hAnsi="Times New Roman" w:cs="Times New Roman"/>
-          <w:sz w:val="28"/>
-          <w:szCs w:val="28"/>
+          <w:sz w:val="24"/>
+          <w:szCs w:val="24"/>
+        </w:rPr>
+      </w:pPr>
+      <w:r>
+        <w:rPr>
+          <w:rFonts w:ascii="Times New Roman" w:hAnsi="Times New Roman" w:cs="Times New Roman"/>
+          <w:sz w:val="24"/>
+          <w:szCs w:val="24"/>
         </w:rPr>
         <w:t>Admin</w:t>
       </w:r>
@@ -1800,6 +2665,8 @@
         <w:jc w:val="both"/>
         <w:rPr>
           <w:rFonts w:ascii="Times New Roman" w:hAnsi="Times New Roman" w:cs="Times New Roman"/>
+          <w:sz w:val="24"/>
+          <w:szCs w:val="24"/>
         </w:rPr>
       </w:pPr>
     </w:p>
@@ -1813,15 +2680,15 @@
         <w:jc w:val="both"/>
         <w:rPr>
           <w:rFonts w:ascii="Times New Roman" w:hAnsi="Times New Roman" w:cs="Times New Roman"/>
-          <w:sz w:val="28"/>
-          <w:szCs w:val="28"/>
-        </w:rPr>
-      </w:pPr>
-      <w:r>
-        <w:rPr>
-          <w:rFonts w:ascii="Times New Roman" w:hAnsi="Times New Roman" w:cs="Times New Roman"/>
-          <w:sz w:val="28"/>
-          <w:szCs w:val="28"/>
+          <w:sz w:val="24"/>
+          <w:szCs w:val="24"/>
+        </w:rPr>
+      </w:pPr>
+      <w:r>
+        <w:rPr>
+          <w:rFonts w:ascii="Times New Roman" w:hAnsi="Times New Roman" w:cs="Times New Roman"/>
+          <w:sz w:val="24"/>
+          <w:szCs w:val="24"/>
         </w:rPr>
         <w:t>FlightDB</w:t>
       </w:r>
@@ -1979,6 +2846,8 @@
         <w:jc w:val="both"/>
         <w:rPr>
           <w:rFonts w:ascii="Times New Roman" w:hAnsi="Times New Roman" w:cs="Times New Roman"/>
+          <w:sz w:val="24"/>
+          <w:szCs w:val="24"/>
         </w:rPr>
       </w:pPr>
     </w:p>
@@ -1992,15 +2861,15 @@
         <w:jc w:val="both"/>
         <w:rPr>
           <w:rFonts w:ascii="Times New Roman" w:hAnsi="Times New Roman" w:cs="Times New Roman"/>
-          <w:sz w:val="28"/>
-          <w:szCs w:val="28"/>
-        </w:rPr>
-      </w:pPr>
-      <w:r>
-        <w:rPr>
-          <w:rFonts w:ascii="Times New Roman" w:hAnsi="Times New Roman" w:cs="Times New Roman"/>
-          <w:sz w:val="28"/>
-          <w:szCs w:val="28"/>
+          <w:sz w:val="24"/>
+          <w:szCs w:val="24"/>
+        </w:rPr>
+      </w:pPr>
+      <w:r>
+        <w:rPr>
+          <w:rFonts w:ascii="Times New Roman" w:hAnsi="Times New Roman" w:cs="Times New Roman"/>
+          <w:sz w:val="24"/>
+          <w:szCs w:val="24"/>
         </w:rPr>
         <w:t>Flight</w:t>
       </w:r>
@@ -2111,6 +2980,8 @@
         <w:jc w:val="both"/>
         <w:rPr>
           <w:rFonts w:ascii="Times New Roman" w:hAnsi="Times New Roman" w:cs="Times New Roman"/>
+          <w:sz w:val="24"/>
+          <w:szCs w:val="24"/>
         </w:rPr>
       </w:pPr>
     </w:p>
@@ -2124,15 +2995,15 @@
         <w:jc w:val="both"/>
         <w:rPr>
           <w:rFonts w:ascii="Times New Roman" w:hAnsi="Times New Roman" w:cs="Times New Roman"/>
-          <w:sz w:val="28"/>
-          <w:szCs w:val="28"/>
-        </w:rPr>
-      </w:pPr>
-      <w:r>
-        <w:rPr>
-          <w:rFonts w:ascii="Times New Roman" w:hAnsi="Times New Roman" w:cs="Times New Roman"/>
-          <w:sz w:val="28"/>
-          <w:szCs w:val="28"/>
+          <w:sz w:val="24"/>
+          <w:szCs w:val="24"/>
+        </w:rPr>
+      </w:pPr>
+      <w:r>
+        <w:rPr>
+          <w:rFonts w:ascii="Times New Roman" w:hAnsi="Times New Roman" w:cs="Times New Roman"/>
+          <w:sz w:val="24"/>
+          <w:szCs w:val="24"/>
         </w:rPr>
         <w:lastRenderedPageBreak/>
         <w:t>Search</w:t>
@@ -2163,6 +3034,8 @@
         <w:jc w:val="both"/>
         <w:rPr>
           <w:rFonts w:ascii="Times New Roman" w:hAnsi="Times New Roman" w:cs="Times New Roman"/>
+          <w:sz w:val="24"/>
+          <w:szCs w:val="24"/>
         </w:rPr>
       </w:pPr>
     </w:p>
@@ -2176,15 +3049,15 @@
         <w:jc w:val="both"/>
         <w:rPr>
           <w:rFonts w:ascii="Times New Roman" w:hAnsi="Times New Roman" w:cs="Times New Roman"/>
-          <w:sz w:val="28"/>
-          <w:szCs w:val="28"/>
-        </w:rPr>
-      </w:pPr>
-      <w:r>
-        <w:rPr>
-          <w:rFonts w:ascii="Times New Roman" w:hAnsi="Times New Roman" w:cs="Times New Roman"/>
-          <w:sz w:val="28"/>
-          <w:szCs w:val="28"/>
+          <w:sz w:val="24"/>
+          <w:szCs w:val="24"/>
+        </w:rPr>
+      </w:pPr>
+      <w:r>
+        <w:rPr>
+          <w:rFonts w:ascii="Times New Roman" w:hAnsi="Times New Roman" w:cs="Times New Roman"/>
+          <w:sz w:val="24"/>
+          <w:szCs w:val="24"/>
         </w:rPr>
         <w:t>Bookings</w:t>
       </w:r>
@@ -2214,6 +3087,8 @@
         <w:jc w:val="both"/>
         <w:rPr>
           <w:rFonts w:ascii="Times New Roman" w:hAnsi="Times New Roman" w:cs="Times New Roman"/>
+          <w:sz w:val="24"/>
+          <w:szCs w:val="24"/>
         </w:rPr>
       </w:pPr>
     </w:p>
@@ -2227,15 +3102,15 @@
         <w:jc w:val="both"/>
         <w:rPr>
           <w:rFonts w:ascii="Times New Roman" w:hAnsi="Times New Roman" w:cs="Times New Roman"/>
-          <w:sz w:val="28"/>
-          <w:szCs w:val="28"/>
-        </w:rPr>
-      </w:pPr>
-      <w:r>
-        <w:rPr>
-          <w:rFonts w:ascii="Times New Roman" w:hAnsi="Times New Roman" w:cs="Times New Roman"/>
-          <w:sz w:val="28"/>
-          <w:szCs w:val="28"/>
+          <w:sz w:val="24"/>
+          <w:szCs w:val="24"/>
+        </w:rPr>
+      </w:pPr>
+      <w:r>
+        <w:rPr>
+          <w:rFonts w:ascii="Times New Roman" w:hAnsi="Times New Roman" w:cs="Times New Roman"/>
+          <w:sz w:val="24"/>
+          <w:szCs w:val="24"/>
         </w:rPr>
         <w:t>Payment</w:t>
       </w:r>
@@ -2265,6 +3140,8 @@
         <w:jc w:val="both"/>
         <w:rPr>
           <w:rFonts w:ascii="Times New Roman" w:hAnsi="Times New Roman" w:cs="Times New Roman"/>
+          <w:sz w:val="24"/>
+          <w:szCs w:val="24"/>
         </w:rPr>
       </w:pPr>
     </w:p>
@@ -2278,15 +3155,15 @@
         <w:jc w:val="both"/>
         <w:rPr>
           <w:rFonts w:ascii="Times New Roman" w:hAnsi="Times New Roman" w:cs="Times New Roman"/>
-          <w:sz w:val="28"/>
-          <w:szCs w:val="28"/>
-        </w:rPr>
-      </w:pPr>
-      <w:r>
-        <w:rPr>
-          <w:rFonts w:ascii="Times New Roman" w:hAnsi="Times New Roman" w:cs="Times New Roman"/>
-          <w:sz w:val="28"/>
-          <w:szCs w:val="28"/>
+          <w:sz w:val="24"/>
+          <w:szCs w:val="24"/>
+        </w:rPr>
+      </w:pPr>
+      <w:r>
+        <w:rPr>
+          <w:rFonts w:ascii="Times New Roman" w:hAnsi="Times New Roman" w:cs="Times New Roman"/>
+          <w:sz w:val="24"/>
+          <w:szCs w:val="24"/>
         </w:rPr>
         <w:t>MemberPoints</w:t>
       </w:r>
@@ -2388,6 +3265,8 @@
         <w:jc w:val="both"/>
         <w:rPr>
           <w:rFonts w:ascii="Times New Roman" w:hAnsi="Times New Roman" w:cs="Times New Roman"/>
+          <w:sz w:val="24"/>
+          <w:szCs w:val="24"/>
         </w:rPr>
       </w:pPr>
     </w:p>
@@ -2401,23 +3280,23 @@
         <w:jc w:val="both"/>
         <w:rPr>
           <w:rFonts w:ascii="Times New Roman" w:hAnsi="Times New Roman" w:cs="Times New Roman"/>
-          <w:sz w:val="28"/>
-          <w:szCs w:val="28"/>
-        </w:rPr>
-      </w:pPr>
-      <w:r>
-        <w:rPr>
-          <w:rFonts w:ascii="Times New Roman" w:hAnsi="Times New Roman" w:cs="Times New Roman"/>
-          <w:sz w:val="28"/>
-          <w:szCs w:val="28"/>
+          <w:sz w:val="24"/>
+          <w:szCs w:val="24"/>
+        </w:rPr>
+      </w:pPr>
+      <w:r>
+        <w:rPr>
+          <w:rFonts w:ascii="Times New Roman" w:hAnsi="Times New Roman" w:cs="Times New Roman"/>
+          <w:sz w:val="24"/>
+          <w:szCs w:val="24"/>
         </w:rPr>
         <w:t>Bank</w:t>
       </w:r>
       <w:r>
         <w:rPr>
           <w:rFonts w:ascii="Times New Roman" w:hAnsi="Times New Roman" w:cs="Times New Roman"/>
-          <w:sz w:val="28"/>
-          <w:szCs w:val="28"/>
+          <w:sz w:val="24"/>
+          <w:szCs w:val="24"/>
         </w:rPr>
         <w:t>System</w:t>
       </w:r>
@@ -2559,6 +3438,8 @@
         <w:jc w:val="both"/>
         <w:rPr>
           <w:rFonts w:ascii="Times New Roman" w:hAnsi="Times New Roman" w:cs="Times New Roman"/>
+          <w:sz w:val="24"/>
+          <w:szCs w:val="24"/>
         </w:rPr>
       </w:pPr>
     </w:p>
@@ -2572,23 +3453,23 @@
         <w:jc w:val="both"/>
         <w:rPr>
           <w:rFonts w:ascii="Times New Roman" w:hAnsi="Times New Roman" w:cs="Times New Roman"/>
-          <w:sz w:val="28"/>
-          <w:szCs w:val="28"/>
-        </w:rPr>
-      </w:pPr>
-      <w:r>
-        <w:rPr>
-          <w:rFonts w:ascii="Times New Roman" w:hAnsi="Times New Roman" w:cs="Times New Roman"/>
-          <w:sz w:val="28"/>
-          <w:szCs w:val="28"/>
+          <w:sz w:val="24"/>
+          <w:szCs w:val="24"/>
+        </w:rPr>
+      </w:pPr>
+      <w:r>
+        <w:rPr>
+          <w:rFonts w:ascii="Times New Roman" w:hAnsi="Times New Roman" w:cs="Times New Roman"/>
+          <w:sz w:val="24"/>
+          <w:szCs w:val="24"/>
         </w:rPr>
         <w:t>Credit/Debitc</w:t>
       </w:r>
       <w:r>
         <w:rPr>
           <w:rFonts w:ascii="Times New Roman" w:hAnsi="Times New Roman" w:cs="Times New Roman"/>
-          <w:sz w:val="28"/>
-          <w:szCs w:val="28"/>
+          <w:sz w:val="24"/>
+          <w:szCs w:val="24"/>
         </w:rPr>
         <w:t>ard/Interac</w:t>
       </w:r>
@@ -2671,55 +3552,82 @@
     <w:p>
       <w:pPr>
         <w:pStyle w:val="ListParagraph"/>
-      </w:pPr>
-    </w:p>
-    <w:p>
-      <w:pPr>
-        <w:pStyle w:val="ListParagraph"/>
-      </w:pPr>
-    </w:p>
-    <w:p>
-      <w:pPr>
-        <w:pStyle w:val="ListParagraph"/>
-      </w:pPr>
-    </w:p>
-    <w:p>
-      <w:r>
+        <w:rPr>
+          <w:rFonts w:ascii="Times New Roman" w:hAnsi="Times New Roman" w:cs="Times New Roman"/>
+          <w:sz w:val="24"/>
+          <w:szCs w:val="24"/>
+        </w:rPr>
+      </w:pPr>
+    </w:p>
+    <w:p>
+      <w:pPr>
+        <w:pStyle w:val="ListParagraph"/>
+        <w:rPr>
+          <w:rFonts w:ascii="Times New Roman" w:hAnsi="Times New Roman" w:cs="Times New Roman"/>
+          <w:sz w:val="24"/>
+          <w:szCs w:val="24"/>
+        </w:rPr>
+      </w:pPr>
+    </w:p>
+    <w:p>
+      <w:pPr>
+        <w:pStyle w:val="ListParagraph"/>
+        <w:rPr>
+          <w:rFonts w:ascii="Times New Roman" w:hAnsi="Times New Roman" w:cs="Times New Roman"/>
+          <w:sz w:val="24"/>
+          <w:szCs w:val="24"/>
+        </w:rPr>
+      </w:pPr>
+    </w:p>
+    <w:p>
+      <w:pPr>
+        <w:rPr>
+          <w:rFonts w:ascii="Times New Roman" w:hAnsi="Times New Roman" w:cs="Times New Roman"/>
+          <w:sz w:val="24"/>
+          <w:szCs w:val="24"/>
+        </w:rPr>
+      </w:pPr>
+      <w:r>
+        <w:rPr>
+          <w:rFonts w:ascii="Times New Roman" w:hAnsi="Times New Roman" w:cs="Times New Roman"/>
+          <w:sz w:val="24"/>
+          <w:szCs w:val="24"/>
+        </w:rPr>
         <w:br w:type="page"/>
       </w:r>
     </w:p>
     <w:p>
       <w:pPr>
         <w:pStyle w:val="Heading1"/>
-        <w:numPr>
-          <w:ilvl w:val="0"/>
-          <w:numId w:val="1"/>
-        </w:numPr>
         <w:rPr>
           <w:rFonts w:ascii="Times New Roman" w:hAnsi="Times New Roman" w:cs="Times New Roman"/>
           <w:b/>
           <w:bCs/>
-          <w:color w:val="0D0D0D" w:themeColor="text1" w:themeTint="F2"/>
-          <w:sz w:val="36"/>
-          <w:szCs w:val="36"/>
-        </w:rPr>
-      </w:pPr>
-      <w:bookmarkStart w:id="2" w:name="_Toc444487399"/>
+          <w:color w:val="auto"/>
+        </w:rPr>
+      </w:pPr>
+      <w:bookmarkStart w:id="7" w:name="_Toc444878315"/>
       <w:r>
         <w:rPr>
           <w:rFonts w:ascii="Times New Roman" w:hAnsi="Times New Roman" w:cs="Times New Roman"/>
           <w:b/>
           <w:bCs/>
-          <w:color w:val="0D0D0D" w:themeColor="text1" w:themeTint="F2"/>
-          <w:sz w:val="36"/>
-          <w:szCs w:val="36"/>
+          <w:color w:val="auto"/>
         </w:rPr>
         <w:lastRenderedPageBreak/>
-        <w:t>Object Constraint Language over Class Diagram</w:t>
-      </w:r>
-      <w:bookmarkEnd w:id="2"/>
-    </w:p>
-    <w:p/>
+        <w:t>Object Constraint language (OCL)</w:t>
+      </w:r>
+      <w:bookmarkEnd w:id="7"/>
+    </w:p>
+    <w:p>
+      <w:pPr>
+        <w:rPr>
+          <w:rFonts w:ascii="Times New Roman" w:hAnsi="Times New Roman" w:cs="Times New Roman"/>
+          <w:sz w:val="24"/>
+          <w:szCs w:val="24"/>
+        </w:rPr>
+      </w:pPr>
+    </w:p>
     <w:p>
       <w:pPr>
         <w:pStyle w:val="ListParagraph"/>
@@ -2769,25 +3677,41 @@
         </w:rPr>
         <w:t>Context Traveler</w:t>
       </w:r>
-      <w:bookmarkStart w:id="3" w:name="_GoBack"/>
-      <w:bookmarkEnd w:id="3"/>
-    </w:p>
-    <w:p>
-      <w:pPr>
-        <w:pStyle w:val="ListParagraph"/>
-        <w:rPr>
-          <w:rFonts w:ascii="Times New Roman" w:hAnsi="Times New Roman" w:cs="Times New Roman"/>
-          <w:sz w:val="24"/>
-          <w:szCs w:val="24"/>
-        </w:rPr>
-      </w:pPr>
-      <w:r>
-        <w:rPr>
-          <w:rFonts w:ascii="Times New Roman" w:hAnsi="Times New Roman" w:cs="Times New Roman"/>
-          <w:sz w:val="24"/>
-          <w:szCs w:val="24"/>
-        </w:rPr>
-        <w:t>Inv: self.Age()&gt;=18</w:t>
+    </w:p>
+    <w:p>
+      <w:pPr>
+        <w:pStyle w:val="ListParagraph"/>
+        <w:rPr>
+          <w:rFonts w:ascii="Times New Roman" w:hAnsi="Times New Roman" w:cs="Times New Roman"/>
+          <w:sz w:val="24"/>
+          <w:szCs w:val="24"/>
+        </w:rPr>
+      </w:pPr>
+      <w:r>
+        <w:rPr>
+          <w:rFonts w:ascii="Times New Roman" w:hAnsi="Times New Roman" w:cs="Times New Roman"/>
+          <w:sz w:val="24"/>
+          <w:szCs w:val="24"/>
+        </w:rPr>
+        <w:t xml:space="preserve">Inv: </w:t>
+      </w:r>
+      <w:proofErr w:type="gramStart"/>
+      <w:r>
+        <w:rPr>
+          <w:rFonts w:ascii="Times New Roman" w:hAnsi="Times New Roman" w:cs="Times New Roman"/>
+          <w:sz w:val="24"/>
+          <w:szCs w:val="24"/>
+        </w:rPr>
+        <w:t>self.Age</w:t>
+      </w:r>
+      <w:proofErr w:type="gramEnd"/>
+      <w:r>
+        <w:rPr>
+          <w:rFonts w:ascii="Times New Roman" w:hAnsi="Times New Roman" w:cs="Times New Roman"/>
+          <w:sz w:val="24"/>
+          <w:szCs w:val="24"/>
+        </w:rPr>
+        <w:t>()&gt;=18</w:t>
       </w:r>
     </w:p>
     <w:p>
@@ -2865,7 +3789,25 @@
           <w:sz w:val="24"/>
           <w:szCs w:val="24"/>
         </w:rPr>
-        <w:t>Inv: self.R3-&gt;NotEmpty()</w:t>
+        <w:t xml:space="preserve">Inv: </w:t>
+      </w:r>
+      <w:proofErr w:type="gramStart"/>
+      <w:r>
+        <w:rPr>
+          <w:rFonts w:ascii="Times New Roman" w:hAnsi="Times New Roman" w:cs="Times New Roman"/>
+          <w:sz w:val="24"/>
+          <w:szCs w:val="24"/>
+        </w:rPr>
+        <w:t>self.R</w:t>
+      </w:r>
+      <w:proofErr w:type="gramEnd"/>
+      <w:r>
+        <w:rPr>
+          <w:rFonts w:ascii="Times New Roman" w:hAnsi="Times New Roman" w:cs="Times New Roman"/>
+          <w:sz w:val="24"/>
+          <w:szCs w:val="24"/>
+        </w:rPr>
+        <w:t>3-&gt;NotEmpty()</w:t>
       </w:r>
     </w:p>
     <w:p>
@@ -2901,7 +3843,25 @@
           <w:sz w:val="24"/>
           <w:szCs w:val="24"/>
         </w:rPr>
-        <w:t xml:space="preserve">        self.R4-&gt;NotEmpty()</w:t>
+        <w:t xml:space="preserve">        </w:t>
+      </w:r>
+      <w:proofErr w:type="gramStart"/>
+      <w:r>
+        <w:rPr>
+          <w:rFonts w:ascii="Times New Roman" w:hAnsi="Times New Roman" w:cs="Times New Roman"/>
+          <w:sz w:val="24"/>
+          <w:szCs w:val="24"/>
+        </w:rPr>
+        <w:t>self.R</w:t>
+      </w:r>
+      <w:proofErr w:type="gramEnd"/>
+      <w:r>
+        <w:rPr>
+          <w:rFonts w:ascii="Times New Roman" w:hAnsi="Times New Roman" w:cs="Times New Roman"/>
+          <w:sz w:val="24"/>
+          <w:szCs w:val="24"/>
+        </w:rPr>
+        <w:t>4-&gt;NotEmpty()</w:t>
       </w:r>
     </w:p>
     <w:p>
@@ -2987,7 +3947,25 @@
           <w:sz w:val="24"/>
           <w:szCs w:val="24"/>
         </w:rPr>
-        <w:t xml:space="preserve"> self.R1.BookingID</w:t>
+        <w:t xml:space="preserve"> </w:t>
+      </w:r>
+      <w:proofErr w:type="gramStart"/>
+      <w:r>
+        <w:rPr>
+          <w:rFonts w:ascii="Times New Roman" w:hAnsi="Times New Roman" w:cs="Times New Roman"/>
+          <w:sz w:val="24"/>
+          <w:szCs w:val="24"/>
+        </w:rPr>
+        <w:t>self.R</w:t>
+      </w:r>
+      <w:proofErr w:type="gramEnd"/>
+      <w:r>
+        <w:rPr>
+          <w:rFonts w:ascii="Times New Roman" w:hAnsi="Times New Roman" w:cs="Times New Roman"/>
+          <w:sz w:val="24"/>
+          <w:szCs w:val="24"/>
+        </w:rPr>
+        <w:t>1.BookingID</w:t>
       </w:r>
       <w:r>
         <w:rPr>
@@ -3031,15 +4009,33 @@
           <w:sz w:val="24"/>
           <w:szCs w:val="24"/>
         </w:rPr>
-        <w:t xml:space="preserve">        self.</w:t>
-      </w:r>
-      <w:r>
-        <w:rPr>
-          <w:rFonts w:ascii="Times New Roman" w:hAnsi="Times New Roman" w:cs="Times New Roman"/>
-          <w:sz w:val="24"/>
-          <w:szCs w:val="24"/>
-        </w:rPr>
-        <w:t>R2.PaymentID</w:t>
+        <w:t xml:space="preserve">        </w:t>
+      </w:r>
+      <w:proofErr w:type="gramStart"/>
+      <w:r>
+        <w:rPr>
+          <w:rFonts w:ascii="Times New Roman" w:hAnsi="Times New Roman" w:cs="Times New Roman"/>
+          <w:sz w:val="24"/>
+          <w:szCs w:val="24"/>
+        </w:rPr>
+        <w:t>self.</w:t>
+      </w:r>
+      <w:r>
+        <w:rPr>
+          <w:rFonts w:ascii="Times New Roman" w:hAnsi="Times New Roman" w:cs="Times New Roman"/>
+          <w:sz w:val="24"/>
+          <w:szCs w:val="24"/>
+        </w:rPr>
+        <w:t>R</w:t>
+      </w:r>
+      <w:proofErr w:type="gramEnd"/>
+      <w:r>
+        <w:rPr>
+          <w:rFonts w:ascii="Times New Roman" w:hAnsi="Times New Roman" w:cs="Times New Roman"/>
+          <w:sz w:val="24"/>
+          <w:szCs w:val="24"/>
+        </w:rPr>
+        <w:t>2.PaymentID</w:t>
       </w:r>
       <w:r>
         <w:rPr>
@@ -3133,7 +4129,25 @@
           <w:sz w:val="24"/>
           <w:szCs w:val="24"/>
         </w:rPr>
-        <w:t>Inv: self. R5-&gt;NotEmpty()</w:t>
+        <w:t>Inv: self. R5-&gt;</w:t>
+      </w:r>
+      <w:proofErr w:type="gramStart"/>
+      <w:r>
+        <w:rPr>
+          <w:rFonts w:ascii="Times New Roman" w:hAnsi="Times New Roman" w:cs="Times New Roman"/>
+          <w:sz w:val="24"/>
+          <w:szCs w:val="24"/>
+        </w:rPr>
+        <w:t>NotEmpty(</w:t>
+      </w:r>
+      <w:proofErr w:type="gramEnd"/>
+      <w:r>
+        <w:rPr>
+          <w:rFonts w:ascii="Times New Roman" w:hAnsi="Times New Roman" w:cs="Times New Roman"/>
+          <w:sz w:val="24"/>
+          <w:szCs w:val="24"/>
+        </w:rPr>
+        <w:t>)</w:t>
       </w:r>
     </w:p>
     <w:p>
@@ -3169,7 +4183,25 @@
           <w:sz w:val="24"/>
           <w:szCs w:val="24"/>
         </w:rPr>
-        <w:t xml:space="preserve">        self.R4-&gt;NotEmpty()</w:t>
+        <w:t xml:space="preserve">        </w:t>
+      </w:r>
+      <w:proofErr w:type="gramStart"/>
+      <w:r>
+        <w:rPr>
+          <w:rFonts w:ascii="Times New Roman" w:hAnsi="Times New Roman" w:cs="Times New Roman"/>
+          <w:sz w:val="24"/>
+          <w:szCs w:val="24"/>
+        </w:rPr>
+        <w:t>self.R</w:t>
+      </w:r>
+      <w:proofErr w:type="gramEnd"/>
+      <w:r>
+        <w:rPr>
+          <w:rFonts w:ascii="Times New Roman" w:hAnsi="Times New Roman" w:cs="Times New Roman"/>
+          <w:sz w:val="24"/>
+          <w:szCs w:val="24"/>
+        </w:rPr>
+        <w:t>4-&gt;NotEmpty()</w:t>
       </w:r>
     </w:p>
     <w:p>
@@ -3237,7 +4269,25 @@
           <w:sz w:val="24"/>
           <w:szCs w:val="24"/>
         </w:rPr>
-        <w:t>ontext Traveler::Signup(M</w:t>
+        <w:t xml:space="preserve">ontext </w:t>
+      </w:r>
+      <w:proofErr w:type="gramStart"/>
+      <w:r>
+        <w:rPr>
+          <w:rFonts w:ascii="Times New Roman" w:hAnsi="Times New Roman" w:cs="Times New Roman"/>
+          <w:sz w:val="24"/>
+          <w:szCs w:val="24"/>
+        </w:rPr>
+        <w:t>Traveler::</w:t>
+      </w:r>
+      <w:proofErr w:type="gramEnd"/>
+      <w:r>
+        <w:rPr>
+          <w:rFonts w:ascii="Times New Roman" w:hAnsi="Times New Roman" w:cs="Times New Roman"/>
+          <w:sz w:val="24"/>
+          <w:szCs w:val="24"/>
+        </w:rPr>
+        <w:t>Signup(M</w:t>
       </w:r>
       <w:r>
         <w:rPr>
@@ -3263,25 +4313,61 @@
           <w:sz w:val="24"/>
           <w:szCs w:val="24"/>
         </w:rPr>
-        <w:t>pre: self.R3-&gt;excludes(M)</w:t>
-      </w:r>
-    </w:p>
-    <w:p>
-      <w:pPr>
-        <w:pStyle w:val="ListParagraph"/>
-        <w:rPr>
-          <w:rFonts w:ascii="Times New Roman" w:hAnsi="Times New Roman" w:cs="Times New Roman"/>
-          <w:sz w:val="24"/>
-          <w:szCs w:val="24"/>
-        </w:rPr>
-      </w:pPr>
-      <w:r>
-        <w:rPr>
-          <w:rFonts w:ascii="Times New Roman" w:hAnsi="Times New Roman" w:cs="Times New Roman"/>
-          <w:sz w:val="24"/>
-          <w:szCs w:val="24"/>
-        </w:rPr>
-        <w:t>post: self.R3-&gt;includes(M)</w:t>
+        <w:t xml:space="preserve">pre: </w:t>
+      </w:r>
+      <w:proofErr w:type="gramStart"/>
+      <w:r>
+        <w:rPr>
+          <w:rFonts w:ascii="Times New Roman" w:hAnsi="Times New Roman" w:cs="Times New Roman"/>
+          <w:sz w:val="24"/>
+          <w:szCs w:val="24"/>
+        </w:rPr>
+        <w:t>self.R</w:t>
+      </w:r>
+      <w:proofErr w:type="gramEnd"/>
+      <w:r>
+        <w:rPr>
+          <w:rFonts w:ascii="Times New Roman" w:hAnsi="Times New Roman" w:cs="Times New Roman"/>
+          <w:sz w:val="24"/>
+          <w:szCs w:val="24"/>
+        </w:rPr>
+        <w:t>3-&gt;excludes(M)</w:t>
+      </w:r>
+    </w:p>
+    <w:p>
+      <w:pPr>
+        <w:pStyle w:val="ListParagraph"/>
+        <w:rPr>
+          <w:rFonts w:ascii="Times New Roman" w:hAnsi="Times New Roman" w:cs="Times New Roman"/>
+          <w:sz w:val="24"/>
+          <w:szCs w:val="24"/>
+        </w:rPr>
+      </w:pPr>
+      <w:r>
+        <w:rPr>
+          <w:rFonts w:ascii="Times New Roman" w:hAnsi="Times New Roman" w:cs="Times New Roman"/>
+          <w:sz w:val="24"/>
+          <w:szCs w:val="24"/>
+        </w:rPr>
+        <w:t xml:space="preserve">post: </w:t>
+      </w:r>
+      <w:proofErr w:type="gramStart"/>
+      <w:r>
+        <w:rPr>
+          <w:rFonts w:ascii="Times New Roman" w:hAnsi="Times New Roman" w:cs="Times New Roman"/>
+          <w:sz w:val="24"/>
+          <w:szCs w:val="24"/>
+        </w:rPr>
+        <w:t>self.R</w:t>
+      </w:r>
+      <w:proofErr w:type="gramEnd"/>
+      <w:r>
+        <w:rPr>
+          <w:rFonts w:ascii="Times New Roman" w:hAnsi="Times New Roman" w:cs="Times New Roman"/>
+          <w:sz w:val="24"/>
+          <w:szCs w:val="24"/>
+        </w:rPr>
+        <w:t>3-&gt;includes(M)</w:t>
       </w:r>
     </w:p>
     <w:p>
@@ -3343,49 +4429,95 @@
         </w:rPr>
         <w:t xml:space="preserve">Context: </w:t>
       </w:r>
-      <w:r>
-        <w:rPr>
-          <w:rFonts w:ascii="Times New Roman" w:hAnsi="Times New Roman" w:cs="Times New Roman"/>
-          <w:sz w:val="24"/>
-          <w:szCs w:val="24"/>
-        </w:rPr>
-        <w:t>Account::Delete(M)</w:t>
-      </w:r>
-    </w:p>
-    <w:p>
-      <w:pPr>
-        <w:pStyle w:val="ListParagraph"/>
-        <w:rPr>
-          <w:rFonts w:ascii="Times New Roman" w:hAnsi="Times New Roman" w:cs="Times New Roman"/>
-          <w:sz w:val="24"/>
-          <w:szCs w:val="24"/>
-        </w:rPr>
-      </w:pPr>
-      <w:r>
-        <w:rPr>
-          <w:rFonts w:ascii="Times New Roman" w:hAnsi="Times New Roman" w:cs="Times New Roman"/>
-          <w:sz w:val="24"/>
-          <w:szCs w:val="24"/>
-        </w:rPr>
-        <w:t>pre: self.R3-&gt;includes(M)</w:t>
-      </w:r>
-    </w:p>
-    <w:p>
-      <w:pPr>
-        <w:pStyle w:val="ListParagraph"/>
-        <w:rPr>
-          <w:rFonts w:ascii="Times New Roman" w:hAnsi="Times New Roman" w:cs="Times New Roman"/>
-          <w:sz w:val="24"/>
-          <w:szCs w:val="24"/>
-        </w:rPr>
-      </w:pPr>
-      <w:r>
-        <w:rPr>
-          <w:rFonts w:ascii="Times New Roman" w:hAnsi="Times New Roman" w:cs="Times New Roman"/>
-          <w:sz w:val="24"/>
-          <w:szCs w:val="24"/>
-        </w:rPr>
-        <w:t>post: self.R3-&gt;excludes(M)</w:t>
+      <w:proofErr w:type="gramStart"/>
+      <w:r>
+        <w:rPr>
+          <w:rFonts w:ascii="Times New Roman" w:hAnsi="Times New Roman" w:cs="Times New Roman"/>
+          <w:sz w:val="24"/>
+          <w:szCs w:val="24"/>
+        </w:rPr>
+        <w:t>Account::</w:t>
+      </w:r>
+      <w:proofErr w:type="gramEnd"/>
+      <w:r>
+        <w:rPr>
+          <w:rFonts w:ascii="Times New Roman" w:hAnsi="Times New Roman" w:cs="Times New Roman"/>
+          <w:sz w:val="24"/>
+          <w:szCs w:val="24"/>
+        </w:rPr>
+        <w:t>Delete(M)</w:t>
+      </w:r>
+    </w:p>
+    <w:p>
+      <w:pPr>
+        <w:pStyle w:val="ListParagraph"/>
+        <w:rPr>
+          <w:rFonts w:ascii="Times New Roman" w:hAnsi="Times New Roman" w:cs="Times New Roman"/>
+          <w:sz w:val="24"/>
+          <w:szCs w:val="24"/>
+        </w:rPr>
+      </w:pPr>
+      <w:r>
+        <w:rPr>
+          <w:rFonts w:ascii="Times New Roman" w:hAnsi="Times New Roman" w:cs="Times New Roman"/>
+          <w:sz w:val="24"/>
+          <w:szCs w:val="24"/>
+        </w:rPr>
+        <w:t xml:space="preserve">pre: </w:t>
+      </w:r>
+      <w:proofErr w:type="gramStart"/>
+      <w:r>
+        <w:rPr>
+          <w:rFonts w:ascii="Times New Roman" w:hAnsi="Times New Roman" w:cs="Times New Roman"/>
+          <w:sz w:val="24"/>
+          <w:szCs w:val="24"/>
+        </w:rPr>
+        <w:t>self.R</w:t>
+      </w:r>
+      <w:proofErr w:type="gramEnd"/>
+      <w:r>
+        <w:rPr>
+          <w:rFonts w:ascii="Times New Roman" w:hAnsi="Times New Roman" w:cs="Times New Roman"/>
+          <w:sz w:val="24"/>
+          <w:szCs w:val="24"/>
+        </w:rPr>
+        <w:t>3-&gt;includes(M)</w:t>
+      </w:r>
+    </w:p>
+    <w:p>
+      <w:pPr>
+        <w:pStyle w:val="ListParagraph"/>
+        <w:rPr>
+          <w:rFonts w:ascii="Times New Roman" w:hAnsi="Times New Roman" w:cs="Times New Roman"/>
+          <w:sz w:val="24"/>
+          <w:szCs w:val="24"/>
+        </w:rPr>
+      </w:pPr>
+      <w:r>
+        <w:rPr>
+          <w:rFonts w:ascii="Times New Roman" w:hAnsi="Times New Roman" w:cs="Times New Roman"/>
+          <w:sz w:val="24"/>
+          <w:szCs w:val="24"/>
+        </w:rPr>
+        <w:t xml:space="preserve">post: </w:t>
+      </w:r>
+      <w:proofErr w:type="gramStart"/>
+      <w:r>
+        <w:rPr>
+          <w:rFonts w:ascii="Times New Roman" w:hAnsi="Times New Roman" w:cs="Times New Roman"/>
+          <w:sz w:val="24"/>
+          <w:szCs w:val="24"/>
+        </w:rPr>
+        <w:t>self.R</w:t>
+      </w:r>
+      <w:proofErr w:type="gramEnd"/>
+      <w:r>
+        <w:rPr>
+          <w:rFonts w:ascii="Times New Roman" w:hAnsi="Times New Roman" w:cs="Times New Roman"/>
+          <w:sz w:val="24"/>
+          <w:szCs w:val="24"/>
+        </w:rPr>
+        <w:t>3-&gt;excludes(M)</w:t>
       </w:r>
     </w:p>
     <w:p>
@@ -3509,7 +4641,16 @@
           <w:sz w:val="24"/>
           <w:szCs w:val="24"/>
         </w:rPr>
-        <w:t>Inv: self.all</w:t>
+        <w:t xml:space="preserve">Inv: </w:t>
+      </w:r>
+      <w:proofErr w:type="gramStart"/>
+      <w:r>
+        <w:rPr>
+          <w:rFonts w:ascii="Times New Roman" w:hAnsi="Times New Roman" w:cs="Times New Roman"/>
+          <w:sz w:val="24"/>
+          <w:szCs w:val="24"/>
+        </w:rPr>
+        <w:t>self.all</w:t>
       </w:r>
       <w:r>
         <w:rPr>
@@ -3525,7 +4666,16 @@
           <w:sz w:val="24"/>
           <w:szCs w:val="24"/>
         </w:rPr>
-        <w:t>nstances()</w:t>
+        <w:t>nstances</w:t>
+      </w:r>
+      <w:proofErr w:type="gramEnd"/>
+      <w:r>
+        <w:rPr>
+          <w:rFonts w:ascii="Times New Roman" w:hAnsi="Times New Roman" w:cs="Times New Roman"/>
+          <w:sz w:val="24"/>
+          <w:szCs w:val="24"/>
+        </w:rPr>
+        <w:t>()</w:t>
       </w:r>
       <w:r>
         <w:rPr>
@@ -3659,12 +4809,320 @@
           <w:sz w:val="24"/>
           <w:szCs w:val="24"/>
         </w:rPr>
-        <w:t>Inv: self.allInstances()-&gt;ForAll (C1,C2 | C1&lt;&gt;C2 implies C1.BookingID&lt;&gt;C2.BookingID)</w:t>
-      </w:r>
-    </w:p>
-    <w:p/>
+        <w:t xml:space="preserve">Inv: </w:t>
+      </w:r>
+      <w:proofErr w:type="gramStart"/>
+      <w:r>
+        <w:rPr>
+          <w:rFonts w:ascii="Times New Roman" w:hAnsi="Times New Roman" w:cs="Times New Roman"/>
+          <w:sz w:val="24"/>
+          <w:szCs w:val="24"/>
+        </w:rPr>
+        <w:t>self.allInstances</w:t>
+      </w:r>
+      <w:proofErr w:type="gramEnd"/>
+      <w:r>
+        <w:rPr>
+          <w:rFonts w:ascii="Times New Roman" w:hAnsi="Times New Roman" w:cs="Times New Roman"/>
+          <w:sz w:val="24"/>
+          <w:szCs w:val="24"/>
+        </w:rPr>
+        <w:t>()-&gt;ForAll (C1,C2 | C1&lt;&gt;C2 implies C1.BookingID&lt;&gt;C2.BookingID)</w:t>
+      </w:r>
+    </w:p>
+    <w:p>
+      <w:pPr>
+        <w:rPr>
+          <w:rFonts w:ascii="Times New Roman" w:hAnsi="Times New Roman" w:cs="Times New Roman"/>
+          <w:sz w:val="24"/>
+          <w:szCs w:val="24"/>
+        </w:rPr>
+      </w:pPr>
+    </w:p>
+    <w:p>
+      <w:pPr>
+        <w:pStyle w:val="Heading1"/>
+        <w:rPr>
+          <w:rFonts w:ascii="Times New Roman" w:hAnsi="Times New Roman" w:cs="Times New Roman"/>
+          <w:b/>
+          <w:bCs/>
+          <w:color w:val="auto"/>
+        </w:rPr>
+      </w:pPr>
+      <w:bookmarkStart w:id="8" w:name="_Toc444878316"/>
+      <w:r>
+        <w:rPr>
+          <w:rFonts w:ascii="Times New Roman" w:hAnsi="Times New Roman" w:cs="Times New Roman"/>
+          <w:b/>
+          <w:bCs/>
+          <w:color w:val="auto"/>
+        </w:rPr>
+        <w:t>References</w:t>
+      </w:r>
+      <w:bookmarkEnd w:id="8"/>
+    </w:p>
+    <w:p>
+      <w:pPr>
+        <w:ind w:left="360"/>
+        <w:rPr>
+          <w:rFonts w:ascii="Times New Roman" w:hAnsi="Times New Roman" w:cs="Times New Roman"/>
+          <w:sz w:val="24"/>
+          <w:szCs w:val="24"/>
+        </w:rPr>
+      </w:pPr>
+    </w:p>
+    <w:p>
+      <w:pPr>
+        <w:pStyle w:val="ListParagraph"/>
+        <w:numPr>
+          <w:ilvl w:val="0"/>
+          <w:numId w:val="5"/>
+        </w:numPr>
+        <w:rPr>
+          <w:rFonts w:ascii="Times New Roman" w:hAnsi="Times New Roman" w:cs="Times New Roman"/>
+          <w:color w:val="000000" w:themeColor="text1"/>
+          <w:sz w:val="24"/>
+          <w:szCs w:val="24"/>
+        </w:rPr>
+      </w:pPr>
+      <w:r>
+        <w:rPr>
+          <w:rFonts w:ascii="Times New Roman" w:hAnsi="Times New Roman" w:cs="Times New Roman"/>
+          <w:color w:val="000000" w:themeColor="text1"/>
+          <w:sz w:val="24"/>
+          <w:szCs w:val="24"/>
+        </w:rPr>
+        <w:t xml:space="preserve">Dr. </w:t>
+      </w:r>
+      <w:proofErr w:type="spellStart"/>
+      <w:r>
+        <w:rPr>
+          <w:rFonts w:ascii="Times New Roman" w:hAnsi="Times New Roman" w:cs="Times New Roman"/>
+          <w:color w:val="000000" w:themeColor="text1"/>
+          <w:sz w:val="24"/>
+          <w:szCs w:val="24"/>
+        </w:rPr>
+        <w:t>AbdelWahab</w:t>
+      </w:r>
+      <w:proofErr w:type="spellEnd"/>
+      <w:r>
+        <w:rPr>
+          <w:rFonts w:ascii="Times New Roman" w:hAnsi="Times New Roman" w:cs="Times New Roman"/>
+          <w:color w:val="000000" w:themeColor="text1"/>
+          <w:sz w:val="24"/>
+          <w:szCs w:val="24"/>
+        </w:rPr>
+        <w:t xml:space="preserve"> Class Notes on Class Modelling and OCL</w:t>
+      </w:r>
+    </w:p>
+    <w:p>
+      <w:pPr>
+        <w:pStyle w:val="ListParagraph"/>
+        <w:ind w:left="1080"/>
+        <w:rPr>
+          <w:rFonts w:ascii="Times New Roman" w:hAnsi="Times New Roman" w:cs="Times New Roman"/>
+          <w:color w:val="000000" w:themeColor="text1"/>
+          <w:sz w:val="24"/>
+          <w:szCs w:val="24"/>
+        </w:rPr>
+      </w:pPr>
+    </w:p>
+    <w:p>
+      <w:pPr>
+        <w:pStyle w:val="ListParagraph"/>
+        <w:numPr>
+          <w:ilvl w:val="0"/>
+          <w:numId w:val="5"/>
+        </w:numPr>
+        <w:rPr>
+          <w:rFonts w:ascii="Times New Roman" w:hAnsi="Times New Roman" w:cs="Times New Roman"/>
+          <w:color w:val="000000" w:themeColor="text1"/>
+          <w:sz w:val="24"/>
+          <w:szCs w:val="24"/>
+        </w:rPr>
+      </w:pPr>
+      <w:r>
+        <w:rPr>
+          <w:rFonts w:ascii="Times New Roman" w:hAnsi="Times New Roman" w:cs="Times New Roman"/>
+          <w:color w:val="000000" w:themeColor="text1"/>
+          <w:sz w:val="24"/>
+          <w:szCs w:val="24"/>
+        </w:rPr>
+        <w:t xml:space="preserve">Papyrus </w:t>
+      </w:r>
+      <w:r>
+        <w:rPr>
+          <w:rFonts w:ascii="Times New Roman" w:hAnsi="Times New Roman" w:cs="Times New Roman"/>
+          <w:color w:val="000000" w:themeColor="text1"/>
+          <w:sz w:val="24"/>
+          <w:szCs w:val="24"/>
+        </w:rPr>
+        <w:t>Class Diagram</w:t>
+      </w:r>
+      <w:r>
+        <w:rPr>
+          <w:rFonts w:ascii="Times New Roman" w:hAnsi="Times New Roman" w:cs="Times New Roman"/>
+          <w:color w:val="000000" w:themeColor="text1"/>
+          <w:sz w:val="24"/>
+          <w:szCs w:val="24"/>
+        </w:rPr>
+        <w:t>-</w:t>
+      </w:r>
+    </w:p>
+    <w:p>
+      <w:pPr>
+        <w:ind w:left="360" w:firstLine="720"/>
+        <w:rPr>
+          <w:rFonts w:ascii="Times New Roman" w:hAnsi="Times New Roman" w:cs="Times New Roman"/>
+          <w:color w:val="000000" w:themeColor="text1"/>
+          <w:sz w:val="24"/>
+          <w:szCs w:val="24"/>
+        </w:rPr>
+      </w:pPr>
+      <w:hyperlink r:id="rId10" w:history="1">
+        <w:r>
+          <w:rPr>
+            <w:rStyle w:val="Hyperlink"/>
+            <w:rFonts w:ascii="Times New Roman" w:hAnsi="Times New Roman" w:cs="Times New Roman"/>
+            <w:sz w:val="24"/>
+            <w:szCs w:val="24"/>
+          </w:rPr>
+          <w:t>https://wiki.eclipse.org/Papyrus_Starter_Guide#6.3.2.10_Create_a_new_class_diagram</w:t>
+        </w:r>
+      </w:hyperlink>
+    </w:p>
+    <w:p>
+      <w:pPr>
+        <w:rPr>
+          <w:rFonts w:ascii="Times New Roman" w:hAnsi="Times New Roman" w:cs="Times New Roman"/>
+          <w:sz w:val="24"/>
+          <w:szCs w:val="24"/>
+        </w:rPr>
+      </w:pPr>
+    </w:p>
+    <w:p>
+      <w:pPr>
+        <w:pStyle w:val="Heading1"/>
+        <w:rPr>
+          <w:rFonts w:ascii="Times New Roman" w:hAnsi="Times New Roman" w:cs="Times New Roman"/>
+          <w:b/>
+          <w:bCs/>
+          <w:color w:val="auto"/>
+        </w:rPr>
+      </w:pPr>
+      <w:bookmarkStart w:id="9" w:name="_Toc444878317"/>
+      <w:r>
+        <w:rPr>
+          <w:rFonts w:ascii="Times New Roman" w:hAnsi="Times New Roman" w:cs="Times New Roman"/>
+          <w:b/>
+          <w:bCs/>
+          <w:color w:val="auto"/>
+        </w:rPr>
+        <w:t>Appendix</w:t>
+      </w:r>
+      <w:bookmarkEnd w:id="9"/>
+    </w:p>
+    <w:p>
+      <w:pPr>
+        <w:ind w:left="720"/>
+        <w:rPr>
+          <w:rFonts w:ascii="Times New Roman" w:hAnsi="Times New Roman" w:cs="Times New Roman"/>
+          <w:sz w:val="24"/>
+          <w:szCs w:val="24"/>
+        </w:rPr>
+      </w:pPr>
+    </w:p>
+    <w:p>
+      <w:pPr>
+        <w:ind w:left="720"/>
+        <w:rPr>
+          <w:rFonts w:ascii="Times New Roman" w:hAnsi="Times New Roman" w:cs="Times New Roman"/>
+          <w:sz w:val="24"/>
+          <w:szCs w:val="24"/>
+        </w:rPr>
+      </w:pPr>
+      <w:r>
+        <w:rPr>
+          <w:rFonts w:ascii="Times New Roman" w:hAnsi="Times New Roman" w:cs="Times New Roman"/>
+          <w:sz w:val="24"/>
+          <w:szCs w:val="24"/>
+        </w:rPr>
+        <w:t>Class Diagram UML File</w:t>
+      </w:r>
+    </w:p>
+    <w:p>
+      <w:pPr>
+        <w:ind w:left="720"/>
+        <w:rPr>
+          <w:rStyle w:val="Hyperlink"/>
+          <w:rFonts w:ascii="Times New Roman" w:hAnsi="Times New Roman" w:cs="Times New Roman"/>
+          <w:sz w:val="24"/>
+          <w:szCs w:val="24"/>
+        </w:rPr>
+      </w:pPr>
+      <w:r>
+        <w:rPr>
+          <w:rFonts w:ascii="Times New Roman" w:hAnsi="Times New Roman" w:cs="Times New Roman"/>
+          <w:sz w:val="24"/>
+          <w:szCs w:val="24"/>
+        </w:rPr>
+        <w:fldChar w:fldCharType="begin"/>
+      </w:r>
+      <w:r>
+        <w:rPr>
+          <w:rFonts w:ascii="Times New Roman" w:hAnsi="Times New Roman" w:cs="Times New Roman"/>
+          <w:sz w:val="24"/>
+          <w:szCs w:val="24"/>
+        </w:rPr>
+        <w:instrText xml:space="preserve"> HYPERLINK "https://github.com/bhanu550/FlyinTravel/tree/gh-pages/D3_Class_Diagram/New_class_diagram" </w:instrText>
+      </w:r>
+      <w:r>
+        <w:rPr>
+          <w:rFonts w:ascii="Times New Roman" w:hAnsi="Times New Roman" w:cs="Times New Roman"/>
+          <w:sz w:val="24"/>
+          <w:szCs w:val="24"/>
+        </w:rPr>
+      </w:r>
+      <w:r>
+        <w:rPr>
+          <w:rFonts w:ascii="Times New Roman" w:hAnsi="Times New Roman" w:cs="Times New Roman"/>
+          <w:sz w:val="24"/>
+          <w:szCs w:val="24"/>
+        </w:rPr>
+        <w:fldChar w:fldCharType="separate"/>
+      </w:r>
+      <w:proofErr w:type="spellStart"/>
+      <w:r>
+        <w:rPr>
+          <w:rStyle w:val="Hyperlink"/>
+          <w:rFonts w:ascii="Times New Roman" w:hAnsi="Times New Roman" w:cs="Times New Roman"/>
+          <w:sz w:val="24"/>
+          <w:szCs w:val="24"/>
+        </w:rPr>
+        <w:t>Class_diagram.rar</w:t>
+      </w:r>
+      <w:proofErr w:type="spellEnd"/>
+    </w:p>
+    <w:p>
+      <w:pPr>
+        <w:ind w:left="720"/>
+        <w:rPr>
+          <w:rFonts w:ascii="Times New Roman" w:hAnsi="Times New Roman" w:cs="Times New Roman"/>
+          <w:sz w:val="24"/>
+          <w:szCs w:val="24"/>
+        </w:rPr>
+      </w:pPr>
+      <w:r>
+        <w:rPr>
+          <w:rFonts w:ascii="Times New Roman" w:hAnsi="Times New Roman" w:cs="Times New Roman"/>
+          <w:sz w:val="24"/>
+          <w:szCs w:val="24"/>
+        </w:rPr>
+        <w:fldChar w:fldCharType="end"/>
+      </w:r>
+    </w:p>
     <w:sectPr>
-      <w:footerReference w:type="default" r:id="rId10"/>
+      <w:footerReference w:type="default" r:id="rId11"/>
       <w:pgSz w:w="12240" w:h="15840"/>
       <w:pgMar w:top="1440" w:right="1440" w:bottom="1440" w:left="1440" w:header="720" w:footer="720" w:gutter="0"/>
       <w:pgNumType w:start="0"/>
@@ -3734,7 +5192,7 @@
           <w:rPr>
             <w:noProof/>
           </w:rPr>
-          <w:t>6</w:t>
+          <w:t>7</w:t>
         </w:r>
         <w:r>
           <w:rPr>
@@ -3781,6 +5239,186 @@
 <file path=word/numbering.xml><?xml version="1.0" encoding="utf-8"?>
 <w:numbering xmlns:wpc="http://schemas.microsoft.com/office/word/2010/wordprocessingCanvas" xmlns:cx="http://schemas.microsoft.com/office/drawing/2014/chartex" xmlns:cx1="http://schemas.microsoft.com/office/drawing/2015/9/8/chartex" xmlns:cx2="http://schemas.microsoft.com/office/drawing/2015/10/21/chartex" xmlns:mc="http://schemas.openxmlformats.org/markup-compatibility/2006" xmlns:o="urn:schemas-microsoft-com:office:office" xmlns:r="http://schemas.openxmlformats.org/officeDocument/2006/relationships" xmlns:m="http://schemas.openxmlformats.org/officeDocument/2006/math" xmlns:v="urn:schemas-microsoft-com:vml" xmlns:wp14="http://schemas.microsoft.com/office/word/2010/wordprocessingDrawing" xmlns:wp="http://schemas.openxmlformats.org/drawingml/2006/wordprocessingDrawing" xmlns:w10="urn:schemas-microsoft-com:office:word" xmlns:w="http://schemas.openxmlformats.org/wordprocessingml/2006/main" xmlns:w14="http://schemas.microsoft.com/office/word/2010/wordml" xmlns:w15="http://schemas.microsoft.com/office/word/2012/wordml" xmlns:w16se="http://schemas.microsoft.com/office/word/2015/wordml/symex" xmlns:wpg="http://schemas.microsoft.com/office/word/2010/wordprocessingGroup" xmlns:wpi="http://schemas.microsoft.com/office/word/2010/wordprocessingInk" xmlns:wne="http://schemas.microsoft.com/office/word/2006/wordml" xmlns:wps="http://schemas.microsoft.com/office/word/2010/wordprocessingShape" mc:Ignorable="w14 w15 w16se wp14">
   <w:abstractNum w:abstractNumId="0" w15:restartNumberingAfterBreak="0">
+    <w:nsid w:val="13A71162"/>
+    <w:multiLevelType w:val="hybridMultilevel"/>
+    <w:tmpl w:val="B2EC7600"/>
+    <w:lvl w:ilvl="0" w:tplc="4650C358">
+      <w:start w:val="1"/>
+      <w:numFmt w:val="decimal"/>
+      <w:lvlText w:val="%1."/>
+      <w:lvlJc w:val="left"/>
+      <w:pPr>
+        <w:ind w:left="1080" w:hanging="360"/>
+      </w:pPr>
+      <w:rPr>
+        <w:rFonts w:hint="default"/>
+      </w:rPr>
+    </w:lvl>
+    <w:lvl w:ilvl="1" w:tplc="10090019" w:tentative="1">
+      <w:start w:val="1"/>
+      <w:numFmt w:val="lowerLetter"/>
+      <w:lvlText w:val="%2."/>
+      <w:lvlJc w:val="left"/>
+      <w:pPr>
+        <w:ind w:left="1800" w:hanging="360"/>
+      </w:pPr>
+    </w:lvl>
+    <w:lvl w:ilvl="2" w:tplc="1009001B" w:tentative="1">
+      <w:start w:val="1"/>
+      <w:numFmt w:val="lowerRoman"/>
+      <w:lvlText w:val="%3."/>
+      <w:lvlJc w:val="right"/>
+      <w:pPr>
+        <w:ind w:left="2520" w:hanging="180"/>
+      </w:pPr>
+    </w:lvl>
+    <w:lvl w:ilvl="3" w:tplc="1009000F" w:tentative="1">
+      <w:start w:val="1"/>
+      <w:numFmt w:val="decimal"/>
+      <w:lvlText w:val="%4."/>
+      <w:lvlJc w:val="left"/>
+      <w:pPr>
+        <w:ind w:left="3240" w:hanging="360"/>
+      </w:pPr>
+    </w:lvl>
+    <w:lvl w:ilvl="4" w:tplc="10090019" w:tentative="1">
+      <w:start w:val="1"/>
+      <w:numFmt w:val="lowerLetter"/>
+      <w:lvlText w:val="%5."/>
+      <w:lvlJc w:val="left"/>
+      <w:pPr>
+        <w:ind w:left="3960" w:hanging="360"/>
+      </w:pPr>
+    </w:lvl>
+    <w:lvl w:ilvl="5" w:tplc="1009001B" w:tentative="1">
+      <w:start w:val="1"/>
+      <w:numFmt w:val="lowerRoman"/>
+      <w:lvlText w:val="%6."/>
+      <w:lvlJc w:val="right"/>
+      <w:pPr>
+        <w:ind w:left="4680" w:hanging="180"/>
+      </w:pPr>
+    </w:lvl>
+    <w:lvl w:ilvl="6" w:tplc="1009000F" w:tentative="1">
+      <w:start w:val="1"/>
+      <w:numFmt w:val="decimal"/>
+      <w:lvlText w:val="%7."/>
+      <w:lvlJc w:val="left"/>
+      <w:pPr>
+        <w:ind w:left="5400" w:hanging="360"/>
+      </w:pPr>
+    </w:lvl>
+    <w:lvl w:ilvl="7" w:tplc="10090019" w:tentative="1">
+      <w:start w:val="1"/>
+      <w:numFmt w:val="lowerLetter"/>
+      <w:lvlText w:val="%8."/>
+      <w:lvlJc w:val="left"/>
+      <w:pPr>
+        <w:ind w:left="6120" w:hanging="360"/>
+      </w:pPr>
+    </w:lvl>
+    <w:lvl w:ilvl="8" w:tplc="1009001B" w:tentative="1">
+      <w:start w:val="1"/>
+      <w:numFmt w:val="lowerRoman"/>
+      <w:lvlText w:val="%9."/>
+      <w:lvlJc w:val="right"/>
+      <w:pPr>
+        <w:ind w:left="6840" w:hanging="180"/>
+      </w:pPr>
+    </w:lvl>
+  </w:abstractNum>
+  <w:abstractNum w:abstractNumId="1" w15:restartNumberingAfterBreak="0">
+    <w:nsid w:val="27122833"/>
+    <w:multiLevelType w:val="hybridMultilevel"/>
+    <w:tmpl w:val="088E7902"/>
+    <w:lvl w:ilvl="0" w:tplc="C3FE7E44">
+      <w:start w:val="1"/>
+      <w:numFmt w:val="decimal"/>
+      <w:lvlText w:val="%1."/>
+      <w:lvlJc w:val="left"/>
+      <w:pPr>
+        <w:ind w:left="720" w:hanging="360"/>
+      </w:pPr>
+      <w:rPr>
+        <w:rFonts w:ascii="Times New Roman" w:hAnsi="Times New Roman" w:cs="Times New Roman" w:hint="default"/>
+        <w:sz w:val="24"/>
+        <w:szCs w:val="24"/>
+      </w:rPr>
+    </w:lvl>
+    <w:lvl w:ilvl="1" w:tplc="04090019" w:tentative="1">
+      <w:start w:val="1"/>
+      <w:numFmt w:val="lowerLetter"/>
+      <w:lvlText w:val="%2."/>
+      <w:lvlJc w:val="left"/>
+      <w:pPr>
+        <w:ind w:left="1440" w:hanging="360"/>
+      </w:pPr>
+    </w:lvl>
+    <w:lvl w:ilvl="2" w:tplc="0409001B" w:tentative="1">
+      <w:start w:val="1"/>
+      <w:numFmt w:val="lowerRoman"/>
+      <w:lvlText w:val="%3."/>
+      <w:lvlJc w:val="right"/>
+      <w:pPr>
+        <w:ind w:left="2160" w:hanging="180"/>
+      </w:pPr>
+    </w:lvl>
+    <w:lvl w:ilvl="3" w:tplc="0409000F" w:tentative="1">
+      <w:start w:val="1"/>
+      <w:numFmt w:val="decimal"/>
+      <w:lvlText w:val="%4."/>
+      <w:lvlJc w:val="left"/>
+      <w:pPr>
+        <w:ind w:left="2880" w:hanging="360"/>
+      </w:pPr>
+    </w:lvl>
+    <w:lvl w:ilvl="4" w:tplc="04090019" w:tentative="1">
+      <w:start w:val="1"/>
+      <w:numFmt w:val="lowerLetter"/>
+      <w:lvlText w:val="%5."/>
+      <w:lvlJc w:val="left"/>
+      <w:pPr>
+        <w:ind w:left="3600" w:hanging="360"/>
+      </w:pPr>
+    </w:lvl>
+    <w:lvl w:ilvl="5" w:tplc="0409001B" w:tentative="1">
+      <w:start w:val="1"/>
+      <w:numFmt w:val="lowerRoman"/>
+      <w:lvlText w:val="%6."/>
+      <w:lvlJc w:val="right"/>
+      <w:pPr>
+        <w:ind w:left="4320" w:hanging="180"/>
+      </w:pPr>
+    </w:lvl>
+    <w:lvl w:ilvl="6" w:tplc="0409000F" w:tentative="1">
+      <w:start w:val="1"/>
+      <w:numFmt w:val="decimal"/>
+      <w:lvlText w:val="%7."/>
+      <w:lvlJc w:val="left"/>
+      <w:pPr>
+        <w:ind w:left="5040" w:hanging="360"/>
+      </w:pPr>
+    </w:lvl>
+    <w:lvl w:ilvl="7" w:tplc="04090019" w:tentative="1">
+      <w:start w:val="1"/>
+      <w:numFmt w:val="lowerLetter"/>
+      <w:lvlText w:val="%8."/>
+      <w:lvlJc w:val="left"/>
+      <w:pPr>
+        <w:ind w:left="5760" w:hanging="360"/>
+      </w:pPr>
+    </w:lvl>
+    <w:lvl w:ilvl="8" w:tplc="0409001B" w:tentative="1">
+      <w:start w:val="1"/>
+      <w:numFmt w:val="lowerRoman"/>
+      <w:lvlText w:val="%9."/>
+      <w:lvlJc w:val="right"/>
+      <w:pPr>
+        <w:ind w:left="6480" w:hanging="180"/>
+      </w:pPr>
+    </w:lvl>
+  </w:abstractNum>
+  <w:abstractNum w:abstractNumId="2" w15:restartNumberingAfterBreak="0">
     <w:nsid w:val="46BC50B6"/>
     <w:multiLevelType w:val="hybridMultilevel"/>
     <w:tmpl w:val="830E393C"/>
@@ -3871,7 +5509,7 @@
       </w:pPr>
     </w:lvl>
   </w:abstractNum>
-  <w:abstractNum w:abstractNumId="1" w15:restartNumberingAfterBreak="0">
+  <w:abstractNum w:abstractNumId="3" w15:restartNumberingAfterBreak="0">
     <w:nsid w:val="532B539C"/>
     <w:multiLevelType w:val="hybridMultilevel"/>
     <w:tmpl w:val="5D34F890"/>
@@ -3962,7 +5600,102 @@
       </w:pPr>
     </w:lvl>
   </w:abstractNum>
-  <w:abstractNum w:abstractNumId="2" w15:restartNumberingAfterBreak="0">
+  <w:abstractNum w:abstractNumId="4" w15:restartNumberingAfterBreak="0">
+    <w:nsid w:val="61066959"/>
+    <w:multiLevelType w:val="multilevel"/>
+    <w:tmpl w:val="40090025"/>
+    <w:lvl w:ilvl="0">
+      <w:start w:val="1"/>
+      <w:numFmt w:val="decimal"/>
+      <w:pStyle w:val="Heading1"/>
+      <w:lvlText w:val="%1"/>
+      <w:lvlJc w:val="left"/>
+      <w:pPr>
+        <w:ind w:left="432" w:hanging="432"/>
+      </w:pPr>
+    </w:lvl>
+    <w:lvl w:ilvl="1">
+      <w:start w:val="1"/>
+      <w:numFmt w:val="decimal"/>
+      <w:pStyle w:val="Heading2"/>
+      <w:lvlText w:val="%1.%2"/>
+      <w:lvlJc w:val="left"/>
+      <w:pPr>
+        <w:ind w:left="576" w:hanging="576"/>
+      </w:pPr>
+    </w:lvl>
+    <w:lvl w:ilvl="2">
+      <w:start w:val="1"/>
+      <w:numFmt w:val="decimal"/>
+      <w:pStyle w:val="Heading3"/>
+      <w:lvlText w:val="%1.%2.%3"/>
+      <w:lvlJc w:val="left"/>
+      <w:pPr>
+        <w:ind w:left="720" w:hanging="720"/>
+      </w:pPr>
+    </w:lvl>
+    <w:lvl w:ilvl="3">
+      <w:start w:val="1"/>
+      <w:numFmt w:val="decimal"/>
+      <w:pStyle w:val="Heading4"/>
+      <w:lvlText w:val="%1.%2.%3.%4"/>
+      <w:lvlJc w:val="left"/>
+      <w:pPr>
+        <w:ind w:left="864" w:hanging="864"/>
+      </w:pPr>
+    </w:lvl>
+    <w:lvl w:ilvl="4">
+      <w:start w:val="1"/>
+      <w:numFmt w:val="decimal"/>
+      <w:pStyle w:val="Heading5"/>
+      <w:lvlText w:val="%1.%2.%3.%4.%5"/>
+      <w:lvlJc w:val="left"/>
+      <w:pPr>
+        <w:ind w:left="1008" w:hanging="1008"/>
+      </w:pPr>
+    </w:lvl>
+    <w:lvl w:ilvl="5">
+      <w:start w:val="1"/>
+      <w:numFmt w:val="decimal"/>
+      <w:pStyle w:val="Heading6"/>
+      <w:lvlText w:val="%1.%2.%3.%4.%5.%6"/>
+      <w:lvlJc w:val="left"/>
+      <w:pPr>
+        <w:ind w:left="1152" w:hanging="1152"/>
+      </w:pPr>
+    </w:lvl>
+    <w:lvl w:ilvl="6">
+      <w:start w:val="1"/>
+      <w:numFmt w:val="decimal"/>
+      <w:pStyle w:val="Heading7"/>
+      <w:lvlText w:val="%1.%2.%3.%4.%5.%6.%7"/>
+      <w:lvlJc w:val="left"/>
+      <w:pPr>
+        <w:ind w:left="1296" w:hanging="1296"/>
+      </w:pPr>
+    </w:lvl>
+    <w:lvl w:ilvl="7">
+      <w:start w:val="1"/>
+      <w:numFmt w:val="decimal"/>
+      <w:pStyle w:val="Heading8"/>
+      <w:lvlText w:val="%1.%2.%3.%4.%5.%6.%7.%8"/>
+      <w:lvlJc w:val="left"/>
+      <w:pPr>
+        <w:ind w:left="1440" w:hanging="1440"/>
+      </w:pPr>
+    </w:lvl>
+    <w:lvl w:ilvl="8">
+      <w:start w:val="1"/>
+      <w:numFmt w:val="decimal"/>
+      <w:pStyle w:val="Heading9"/>
+      <w:lvlText w:val="%1.%2.%3.%4.%5.%6.%7.%8.%9"/>
+      <w:lvlJc w:val="left"/>
+      <w:pPr>
+        <w:ind w:left="1584" w:hanging="1584"/>
+      </w:pPr>
+    </w:lvl>
+  </w:abstractNum>
+  <w:abstractNum w:abstractNumId="5" w15:restartNumberingAfterBreak="0">
     <w:nsid w:val="766E2385"/>
     <w:multiLevelType w:val="hybridMultilevel"/>
     <w:tmpl w:val="2A927CA6"/>
@@ -3978,7 +5711,7 @@
         <w:rFonts w:hint="default"/>
       </w:rPr>
     </w:lvl>
-    <w:lvl w:ilvl="1" w:tplc="04090019" w:tentative="1">
+    <w:lvl w:ilvl="1" w:tplc="04090019">
       <w:start w:val="1"/>
       <w:numFmt w:val="lowerLetter"/>
       <w:lvlText w:val="%2."/>
@@ -4052,13 +5785,22 @@
     </w:lvl>
   </w:abstractNum>
   <w:num w:numId="1">
+    <w:abstractNumId w:val="5"/>
+  </w:num>
+  <w:num w:numId="2">
     <w:abstractNumId w:val="2"/>
   </w:num>
-  <w:num w:numId="2">
+  <w:num w:numId="3">
+    <w:abstractNumId w:val="3"/>
+  </w:num>
+  <w:num w:numId="4">
+    <w:abstractNumId w:val="1"/>
+  </w:num>
+  <w:num w:numId="5">
     <w:abstractNumId w:val="0"/>
   </w:num>
-  <w:num w:numId="3">
-    <w:abstractNumId w:val="1"/>
+  <w:num w:numId="6">
+    <w:abstractNumId w:val="4"/>
   </w:num>
 </w:numbering>
 </file>
@@ -4469,6 +6211,9 @@
     <w:pPr>
       <w:keepNext/>
       <w:keepLines/>
+      <w:numPr>
+        <w:numId w:val="6"/>
+      </w:numPr>
       <w:spacing w:before="240" w:after="0"/>
       <w:outlineLvl w:val="0"/>
     </w:pPr>
@@ -4477,6 +6222,218 @@
       <w:color w:val="2E74B5" w:themeColor="accent1" w:themeShade="BF"/>
       <w:sz w:val="32"/>
       <w:szCs w:val="32"/>
+    </w:rPr>
+  </w:style>
+  <w:style w:type="paragraph" w:styleId="Heading2">
+    <w:name w:val="heading 2"/>
+    <w:basedOn w:val="Normal"/>
+    <w:next w:val="Normal"/>
+    <w:link w:val="Heading2Char"/>
+    <w:uiPriority w:val="9"/>
+    <w:unhideWhenUsed/>
+    <w:qFormat/>
+    <w:rsid w:val="00895112"/>
+    <w:pPr>
+      <w:keepNext/>
+      <w:keepLines/>
+      <w:numPr>
+        <w:ilvl w:val="1"/>
+        <w:numId w:val="6"/>
+      </w:numPr>
+      <w:spacing w:before="40" w:after="0"/>
+      <w:outlineLvl w:val="1"/>
+    </w:pPr>
+    <w:rPr>
+      <w:rFonts w:asciiTheme="majorHAnsi" w:eastAsiaTheme="majorEastAsia" w:hAnsiTheme="majorHAnsi" w:cstheme="majorBidi"/>
+      <w:color w:val="2E74B5" w:themeColor="accent1" w:themeShade="BF"/>
+      <w:sz w:val="26"/>
+      <w:szCs w:val="26"/>
+    </w:rPr>
+  </w:style>
+  <w:style w:type="paragraph" w:styleId="Heading3">
+    <w:name w:val="heading 3"/>
+    <w:basedOn w:val="Normal"/>
+    <w:next w:val="Normal"/>
+    <w:link w:val="Heading3Char"/>
+    <w:uiPriority w:val="9"/>
+    <w:unhideWhenUsed/>
+    <w:qFormat/>
+    <w:rsid w:val="00895112"/>
+    <w:pPr>
+      <w:keepNext/>
+      <w:keepLines/>
+      <w:numPr>
+        <w:ilvl w:val="2"/>
+        <w:numId w:val="6"/>
+      </w:numPr>
+      <w:spacing w:before="40" w:after="0"/>
+      <w:outlineLvl w:val="2"/>
+    </w:pPr>
+    <w:rPr>
+      <w:rFonts w:asciiTheme="majorHAnsi" w:eastAsiaTheme="majorEastAsia" w:hAnsiTheme="majorHAnsi" w:cstheme="majorBidi"/>
+      <w:color w:val="1F4D78" w:themeColor="accent1" w:themeShade="7F"/>
+      <w:sz w:val="24"/>
+      <w:szCs w:val="24"/>
+    </w:rPr>
+  </w:style>
+  <w:style w:type="paragraph" w:styleId="Heading4">
+    <w:name w:val="heading 4"/>
+    <w:basedOn w:val="Normal"/>
+    <w:next w:val="Normal"/>
+    <w:link w:val="Heading4Char"/>
+    <w:uiPriority w:val="9"/>
+    <w:semiHidden/>
+    <w:unhideWhenUsed/>
+    <w:qFormat/>
+    <w:rsid w:val="00895112"/>
+    <w:pPr>
+      <w:keepNext/>
+      <w:keepLines/>
+      <w:numPr>
+        <w:ilvl w:val="3"/>
+        <w:numId w:val="6"/>
+      </w:numPr>
+      <w:spacing w:before="40" w:after="0"/>
+      <w:outlineLvl w:val="3"/>
+    </w:pPr>
+    <w:rPr>
+      <w:rFonts w:asciiTheme="majorHAnsi" w:eastAsiaTheme="majorEastAsia" w:hAnsiTheme="majorHAnsi" w:cstheme="majorBidi"/>
+      <w:i/>
+      <w:iCs/>
+      <w:color w:val="2E74B5" w:themeColor="accent1" w:themeShade="BF"/>
+    </w:rPr>
+  </w:style>
+  <w:style w:type="paragraph" w:styleId="Heading5">
+    <w:name w:val="heading 5"/>
+    <w:basedOn w:val="Normal"/>
+    <w:next w:val="Normal"/>
+    <w:link w:val="Heading5Char"/>
+    <w:uiPriority w:val="9"/>
+    <w:semiHidden/>
+    <w:unhideWhenUsed/>
+    <w:qFormat/>
+    <w:rsid w:val="00895112"/>
+    <w:pPr>
+      <w:keepNext/>
+      <w:keepLines/>
+      <w:numPr>
+        <w:ilvl w:val="4"/>
+        <w:numId w:val="6"/>
+      </w:numPr>
+      <w:spacing w:before="40" w:after="0"/>
+      <w:outlineLvl w:val="4"/>
+    </w:pPr>
+    <w:rPr>
+      <w:rFonts w:asciiTheme="majorHAnsi" w:eastAsiaTheme="majorEastAsia" w:hAnsiTheme="majorHAnsi" w:cstheme="majorBidi"/>
+      <w:color w:val="2E74B5" w:themeColor="accent1" w:themeShade="BF"/>
+    </w:rPr>
+  </w:style>
+  <w:style w:type="paragraph" w:styleId="Heading6">
+    <w:name w:val="heading 6"/>
+    <w:basedOn w:val="Normal"/>
+    <w:next w:val="Normal"/>
+    <w:link w:val="Heading6Char"/>
+    <w:uiPriority w:val="9"/>
+    <w:semiHidden/>
+    <w:unhideWhenUsed/>
+    <w:qFormat/>
+    <w:rsid w:val="00895112"/>
+    <w:pPr>
+      <w:keepNext/>
+      <w:keepLines/>
+      <w:numPr>
+        <w:ilvl w:val="5"/>
+        <w:numId w:val="6"/>
+      </w:numPr>
+      <w:spacing w:before="40" w:after="0"/>
+      <w:outlineLvl w:val="5"/>
+    </w:pPr>
+    <w:rPr>
+      <w:rFonts w:asciiTheme="majorHAnsi" w:eastAsiaTheme="majorEastAsia" w:hAnsiTheme="majorHAnsi" w:cstheme="majorBidi"/>
+      <w:color w:val="1F4D78" w:themeColor="accent1" w:themeShade="7F"/>
+    </w:rPr>
+  </w:style>
+  <w:style w:type="paragraph" w:styleId="Heading7">
+    <w:name w:val="heading 7"/>
+    <w:basedOn w:val="Normal"/>
+    <w:next w:val="Normal"/>
+    <w:link w:val="Heading7Char"/>
+    <w:uiPriority w:val="9"/>
+    <w:semiHidden/>
+    <w:unhideWhenUsed/>
+    <w:qFormat/>
+    <w:rsid w:val="00895112"/>
+    <w:pPr>
+      <w:keepNext/>
+      <w:keepLines/>
+      <w:numPr>
+        <w:ilvl w:val="6"/>
+        <w:numId w:val="6"/>
+      </w:numPr>
+      <w:spacing w:before="40" w:after="0"/>
+      <w:outlineLvl w:val="6"/>
+    </w:pPr>
+    <w:rPr>
+      <w:rFonts w:asciiTheme="majorHAnsi" w:eastAsiaTheme="majorEastAsia" w:hAnsiTheme="majorHAnsi" w:cstheme="majorBidi"/>
+      <w:i/>
+      <w:iCs/>
+      <w:color w:val="1F4D78" w:themeColor="accent1" w:themeShade="7F"/>
+    </w:rPr>
+  </w:style>
+  <w:style w:type="paragraph" w:styleId="Heading8">
+    <w:name w:val="heading 8"/>
+    <w:basedOn w:val="Normal"/>
+    <w:next w:val="Normal"/>
+    <w:link w:val="Heading8Char"/>
+    <w:uiPriority w:val="9"/>
+    <w:semiHidden/>
+    <w:unhideWhenUsed/>
+    <w:qFormat/>
+    <w:rsid w:val="00895112"/>
+    <w:pPr>
+      <w:keepNext/>
+      <w:keepLines/>
+      <w:numPr>
+        <w:ilvl w:val="7"/>
+        <w:numId w:val="6"/>
+      </w:numPr>
+      <w:spacing w:before="40" w:after="0"/>
+      <w:outlineLvl w:val="7"/>
+    </w:pPr>
+    <w:rPr>
+      <w:rFonts w:asciiTheme="majorHAnsi" w:eastAsiaTheme="majorEastAsia" w:hAnsiTheme="majorHAnsi" w:cstheme="majorBidi"/>
+      <w:color w:val="272727" w:themeColor="text1" w:themeTint="D8"/>
+      <w:sz w:val="21"/>
+      <w:szCs w:val="21"/>
+    </w:rPr>
+  </w:style>
+  <w:style w:type="paragraph" w:styleId="Heading9">
+    <w:name w:val="heading 9"/>
+    <w:basedOn w:val="Normal"/>
+    <w:next w:val="Normal"/>
+    <w:link w:val="Heading9Char"/>
+    <w:uiPriority w:val="9"/>
+    <w:semiHidden/>
+    <w:unhideWhenUsed/>
+    <w:qFormat/>
+    <w:rsid w:val="00895112"/>
+    <w:pPr>
+      <w:keepNext/>
+      <w:keepLines/>
+      <w:numPr>
+        <w:ilvl w:val="8"/>
+        <w:numId w:val="6"/>
+      </w:numPr>
+      <w:spacing w:before="40" w:after="0"/>
+      <w:outlineLvl w:val="8"/>
+    </w:pPr>
+    <w:rPr>
+      <w:rFonts w:asciiTheme="majorHAnsi" w:eastAsiaTheme="majorEastAsia" w:hAnsiTheme="majorHAnsi" w:cstheme="majorBidi"/>
+      <w:i/>
+      <w:iCs/>
+      <w:color w:val="272727" w:themeColor="text1" w:themeTint="D8"/>
+      <w:sz w:val="21"/>
+      <w:szCs w:val="21"/>
     </w:rPr>
   </w:style>
   <w:style w:type="character" w:default="1" w:styleId="DefaultParagraphFont">
@@ -4547,6 +6504,9 @@
     <w:qFormat/>
     <w:rsid w:val="00A40C7B"/>
     <w:pPr>
+      <w:numPr>
+        <w:numId w:val="0"/>
+      </w:numPr>
       <w:outlineLvl w:val="9"/>
     </w:pPr>
   </w:style>
@@ -4627,6 +6587,139 @@
     <w:link w:val="Footer"/>
     <w:uiPriority w:val="99"/>
     <w:rsid w:val="00A40C7B"/>
+  </w:style>
+  <w:style w:type="character" w:styleId="FollowedHyperlink">
+    <w:name w:val="FollowedHyperlink"/>
+    <w:basedOn w:val="DefaultParagraphFont"/>
+    <w:uiPriority w:val="99"/>
+    <w:semiHidden/>
+    <w:unhideWhenUsed/>
+    <w:rsid w:val="00DB3D7D"/>
+    <w:rPr>
+      <w:color w:val="954F72" w:themeColor="followedHyperlink"/>
+      <w:u w:val="single"/>
+    </w:rPr>
+  </w:style>
+  <w:style w:type="character" w:customStyle="1" w:styleId="Heading2Char">
+    <w:name w:val="Heading 2 Char"/>
+    <w:basedOn w:val="DefaultParagraphFont"/>
+    <w:link w:val="Heading2"/>
+    <w:uiPriority w:val="9"/>
+    <w:rsid w:val="00895112"/>
+    <w:rPr>
+      <w:rFonts w:asciiTheme="majorHAnsi" w:eastAsiaTheme="majorEastAsia" w:hAnsiTheme="majorHAnsi" w:cstheme="majorBidi"/>
+      <w:color w:val="2E74B5" w:themeColor="accent1" w:themeShade="BF"/>
+      <w:sz w:val="26"/>
+      <w:szCs w:val="26"/>
+    </w:rPr>
+  </w:style>
+  <w:style w:type="character" w:customStyle="1" w:styleId="Heading3Char">
+    <w:name w:val="Heading 3 Char"/>
+    <w:basedOn w:val="DefaultParagraphFont"/>
+    <w:link w:val="Heading3"/>
+    <w:uiPriority w:val="9"/>
+    <w:rsid w:val="00895112"/>
+    <w:rPr>
+      <w:rFonts w:asciiTheme="majorHAnsi" w:eastAsiaTheme="majorEastAsia" w:hAnsiTheme="majorHAnsi" w:cstheme="majorBidi"/>
+      <w:color w:val="1F4D78" w:themeColor="accent1" w:themeShade="7F"/>
+      <w:sz w:val="24"/>
+      <w:szCs w:val="24"/>
+    </w:rPr>
+  </w:style>
+  <w:style w:type="character" w:customStyle="1" w:styleId="Heading4Char">
+    <w:name w:val="Heading 4 Char"/>
+    <w:basedOn w:val="DefaultParagraphFont"/>
+    <w:link w:val="Heading4"/>
+    <w:uiPriority w:val="9"/>
+    <w:semiHidden/>
+    <w:rsid w:val="00895112"/>
+    <w:rPr>
+      <w:rFonts w:asciiTheme="majorHAnsi" w:eastAsiaTheme="majorEastAsia" w:hAnsiTheme="majorHAnsi" w:cstheme="majorBidi"/>
+      <w:i/>
+      <w:iCs/>
+      <w:color w:val="2E74B5" w:themeColor="accent1" w:themeShade="BF"/>
+    </w:rPr>
+  </w:style>
+  <w:style w:type="character" w:customStyle="1" w:styleId="Heading5Char">
+    <w:name w:val="Heading 5 Char"/>
+    <w:basedOn w:val="DefaultParagraphFont"/>
+    <w:link w:val="Heading5"/>
+    <w:uiPriority w:val="9"/>
+    <w:semiHidden/>
+    <w:rsid w:val="00895112"/>
+    <w:rPr>
+      <w:rFonts w:asciiTheme="majorHAnsi" w:eastAsiaTheme="majorEastAsia" w:hAnsiTheme="majorHAnsi" w:cstheme="majorBidi"/>
+      <w:color w:val="2E74B5" w:themeColor="accent1" w:themeShade="BF"/>
+    </w:rPr>
+  </w:style>
+  <w:style w:type="character" w:customStyle="1" w:styleId="Heading6Char">
+    <w:name w:val="Heading 6 Char"/>
+    <w:basedOn w:val="DefaultParagraphFont"/>
+    <w:link w:val="Heading6"/>
+    <w:uiPriority w:val="9"/>
+    <w:semiHidden/>
+    <w:rsid w:val="00895112"/>
+    <w:rPr>
+      <w:rFonts w:asciiTheme="majorHAnsi" w:eastAsiaTheme="majorEastAsia" w:hAnsiTheme="majorHAnsi" w:cstheme="majorBidi"/>
+      <w:color w:val="1F4D78" w:themeColor="accent1" w:themeShade="7F"/>
+    </w:rPr>
+  </w:style>
+  <w:style w:type="character" w:customStyle="1" w:styleId="Heading7Char">
+    <w:name w:val="Heading 7 Char"/>
+    <w:basedOn w:val="DefaultParagraphFont"/>
+    <w:link w:val="Heading7"/>
+    <w:uiPriority w:val="9"/>
+    <w:semiHidden/>
+    <w:rsid w:val="00895112"/>
+    <w:rPr>
+      <w:rFonts w:asciiTheme="majorHAnsi" w:eastAsiaTheme="majorEastAsia" w:hAnsiTheme="majorHAnsi" w:cstheme="majorBidi"/>
+      <w:i/>
+      <w:iCs/>
+      <w:color w:val="1F4D78" w:themeColor="accent1" w:themeShade="7F"/>
+    </w:rPr>
+  </w:style>
+  <w:style w:type="character" w:customStyle="1" w:styleId="Heading8Char">
+    <w:name w:val="Heading 8 Char"/>
+    <w:basedOn w:val="DefaultParagraphFont"/>
+    <w:link w:val="Heading8"/>
+    <w:uiPriority w:val="9"/>
+    <w:semiHidden/>
+    <w:rsid w:val="00895112"/>
+    <w:rPr>
+      <w:rFonts w:asciiTheme="majorHAnsi" w:eastAsiaTheme="majorEastAsia" w:hAnsiTheme="majorHAnsi" w:cstheme="majorBidi"/>
+      <w:color w:val="272727" w:themeColor="text1" w:themeTint="D8"/>
+      <w:sz w:val="21"/>
+      <w:szCs w:val="21"/>
+    </w:rPr>
+  </w:style>
+  <w:style w:type="character" w:customStyle="1" w:styleId="Heading9Char">
+    <w:name w:val="Heading 9 Char"/>
+    <w:basedOn w:val="DefaultParagraphFont"/>
+    <w:link w:val="Heading9"/>
+    <w:uiPriority w:val="9"/>
+    <w:semiHidden/>
+    <w:rsid w:val="00895112"/>
+    <w:rPr>
+      <w:rFonts w:asciiTheme="majorHAnsi" w:eastAsiaTheme="majorEastAsia" w:hAnsiTheme="majorHAnsi" w:cstheme="majorBidi"/>
+      <w:i/>
+      <w:iCs/>
+      <w:color w:val="272727" w:themeColor="text1" w:themeTint="D8"/>
+      <w:sz w:val="21"/>
+      <w:szCs w:val="21"/>
+    </w:rPr>
+  </w:style>
+  <w:style w:type="paragraph" w:styleId="TOC2">
+    <w:name w:val="toc 2"/>
+    <w:basedOn w:val="Normal"/>
+    <w:next w:val="Normal"/>
+    <w:autoRedefine/>
+    <w:uiPriority w:val="39"/>
+    <w:unhideWhenUsed/>
+    <w:rsid w:val="00411F65"/>
+    <w:pPr>
+      <w:spacing w:after="100"/>
+      <w:ind w:left="220"/>
+    </w:pPr>
   </w:style>
 </w:styles>
 </file>
@@ -4897,7 +6990,7 @@
 </file>
 
 <file path=customXml/itemProps1.xml><?xml version="1.0" encoding="utf-8"?>
-<ds:datastoreItem xmlns:ds="http://schemas.openxmlformats.org/officeDocument/2006/customXml" ds:itemID="{17E14D12-238C-4E7E-BE47-042793CEF8E2}">
+<ds:datastoreItem xmlns:ds="http://schemas.openxmlformats.org/officeDocument/2006/customXml" ds:itemID="{08E7E8A0-718C-4128-89FA-17AB54A8021C}">
   <ds:schemaRefs>
     <ds:schemaRef ds:uri="http://schemas.openxmlformats.org/officeDocument/2006/bibliography"/>
   </ds:schemaRefs>

</xml_diff>